<commit_message>
Diagrama de Caso de Uso e de Classe
</commit_message>
<xml_diff>
--- a/DIAGRAMA DE CASO DE USO.docx
+++ b/DIAGRAMA DE CASO DE USO.docx
@@ -19,10 +19,7 @@
     </w:p>
     <w:p>
       <w:r>
-        <w:t xml:space="preserve">- Criar um banco de dados de uma escola, com duas tabelas </w:t>
-      </w:r>
-      <w:r>
-        <w:t xml:space="preserve">aluno e </w:t>
+        <w:t xml:space="preserve">- Criar um banco de dados de uma escola, com duas tabelas aluno e </w:t>
       </w:r>
       <w:proofErr w:type="spellStart"/>
       <w:r>
@@ -89,6 +86,3064 @@
         </w:rPr>
       </w:pPr>
     </w:p>
+    <w:p>
+      <w:r>
+        <w:rPr>
+          <w:noProof/>
+          <w:lang w:eastAsia="pt-BR"/>
+        </w:rPr>
+        <mc:AlternateContent>
+          <mc:Choice Requires="wps">
+            <w:drawing>
+              <wp:anchor distT="0" distB="0" distL="114300" distR="114300" simplePos="0" relativeHeight="251659264" behindDoc="0" locked="0" layoutInCell="1" allowOverlap="1" wp14:anchorId="0DA1AEDE" wp14:editId="0EBE359F">
+                <wp:simplePos x="0" y="0"/>
+                <wp:positionH relativeFrom="column">
+                  <wp:posOffset>573100</wp:posOffset>
+                </wp:positionH>
+                <wp:positionV relativeFrom="paragraph">
+                  <wp:posOffset>287122</wp:posOffset>
+                </wp:positionV>
+                <wp:extent cx="4344670" cy="3123590"/>
+                <wp:effectExtent l="0" t="0" r="17780" b="19685"/>
+                <wp:wrapNone/>
+                <wp:docPr id="1" name="Retângulo 1"/>
+                <wp:cNvGraphicFramePr/>
+                <a:graphic xmlns:a="http://schemas.openxmlformats.org/drawingml/2006/main">
+                  <a:graphicData uri="http://schemas.microsoft.com/office/word/2010/wordprocessingShape">
+                    <wps:wsp>
+                      <wps:cNvSpPr/>
+                      <wps:spPr>
+                        <a:xfrm>
+                          <a:off x="0" y="0"/>
+                          <a:ext cx="4344670" cy="3123590"/>
+                        </a:xfrm>
+                        <a:prstGeom prst="rect">
+                          <a:avLst/>
+                        </a:prstGeom>
+                        <a:noFill/>
+                        <a:ln w="12700" cap="flat" cmpd="sng" algn="ctr">
+                          <a:solidFill>
+                            <a:srgbClr val="5B9BD5">
+                              <a:shade val="50000"/>
+                            </a:srgbClr>
+                          </a:solidFill>
+                          <a:prstDash val="solid"/>
+                          <a:miter lim="800000"/>
+                        </a:ln>
+                        <a:effectLst/>
+                      </wps:spPr>
+                      <wps:bodyPr rot="0" spcFirstLastPara="0" vertOverflow="overflow" horzOverflow="overflow" vert="horz" wrap="square" lIns="91440" tIns="45720" rIns="91440" bIns="45720" numCol="1" spcCol="0" rtlCol="0" fromWordArt="0" anchor="ctr" anchorCtr="0" forceAA="0" compatLnSpc="1">
+                        <a:prstTxWarp prst="textNoShape">
+                          <a:avLst/>
+                        </a:prstTxWarp>
+                        <a:noAutofit/>
+                      </wps:bodyPr>
+                    </wps:wsp>
+                  </a:graphicData>
+                </a:graphic>
+                <wp14:sizeRelV relativeFrom="margin">
+                  <wp14:pctHeight>0</wp14:pctHeight>
+                </wp14:sizeRelV>
+              </wp:anchor>
+            </w:drawing>
+          </mc:Choice>
+          <mc:Fallback>
+            <w:pict>
+              <v:rect w14:anchorId="3739EF9F" id="Retângulo 1" o:spid="_x0000_s1026" style="position:absolute;margin-left:45.15pt;margin-top:22.6pt;width:342.1pt;height:245.95pt;z-index:251659264;visibility:visible;mso-wrap-style:square;mso-height-percent:0;mso-wrap-distance-left:9pt;mso-wrap-distance-top:0;mso-wrap-distance-right:9pt;mso-wrap-distance-bottom:0;mso-position-horizontal:absolute;mso-position-horizontal-relative:text;mso-position-vertical:absolute;mso-position-vertical-relative:text;mso-height-percent:0;mso-height-relative:margin;v-text-anchor:middle" o:gfxdata="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" filled="f" strokecolor="#41719c" strokeweight="1pt"/>
+            </w:pict>
+          </mc:Fallback>
+        </mc:AlternateContent>
+      </w:r>
+    </w:p>
+    <w:p>
+      <w:r>
+        <w:rPr>
+          <w:noProof/>
+          <w:lang w:eastAsia="pt-BR"/>
+        </w:rPr>
+        <mc:AlternateContent>
+          <mc:Choice Requires="wps">
+            <w:drawing>
+              <wp:anchor distT="0" distB="0" distL="114300" distR="114300" simplePos="0" relativeHeight="251679744" behindDoc="0" locked="0" layoutInCell="1" allowOverlap="1" wp14:anchorId="321BC65E" wp14:editId="6E95C110">
+                <wp:simplePos x="0" y="0"/>
+                <wp:positionH relativeFrom="margin">
+                  <wp:align>left</wp:align>
+                </wp:positionH>
+                <wp:positionV relativeFrom="paragraph">
+                  <wp:posOffset>1255060</wp:posOffset>
+                </wp:positionV>
+                <wp:extent cx="1491834" cy="933567"/>
+                <wp:effectExtent l="0" t="0" r="32385" b="19050"/>
+                <wp:wrapNone/>
+                <wp:docPr id="41" name="Conector reto 41"/>
+                <wp:cNvGraphicFramePr/>
+                <a:graphic xmlns:a="http://schemas.openxmlformats.org/drawingml/2006/main">
+                  <a:graphicData uri="http://schemas.microsoft.com/office/word/2010/wordprocessingShape">
+                    <wps:wsp>
+                      <wps:cNvCnPr/>
+                      <wps:spPr>
+                        <a:xfrm>
+                          <a:off x="0" y="0"/>
+                          <a:ext cx="1491834" cy="933567"/>
+                        </a:xfrm>
+                        <a:prstGeom prst="line">
+                          <a:avLst/>
+                        </a:prstGeom>
+                        <a:noFill/>
+                        <a:ln w="6350" cap="flat" cmpd="sng" algn="ctr">
+                          <a:solidFill>
+                            <a:srgbClr val="5B9BD5"/>
+                          </a:solidFill>
+                          <a:prstDash val="solid"/>
+                          <a:miter lim="800000"/>
+                        </a:ln>
+                        <a:effectLst/>
+                      </wps:spPr>
+                      <wps:bodyPr/>
+                    </wps:wsp>
+                  </a:graphicData>
+                </a:graphic>
+                <wp14:sizeRelH relativeFrom="margin">
+                  <wp14:pctWidth>0</wp14:pctWidth>
+                </wp14:sizeRelH>
+                <wp14:sizeRelV relativeFrom="margin">
+                  <wp14:pctHeight>0</wp14:pctHeight>
+                </wp14:sizeRelV>
+              </wp:anchor>
+            </w:drawing>
+          </mc:Choice>
+          <mc:Fallback>
+            <w:pict>
+              <v:line w14:anchorId="19ED8255" id="Conector reto 41" o:spid="_x0000_s1026" style="position:absolute;z-index:251679744;visibility:visible;mso-wrap-style:square;mso-width-percent:0;mso-height-percent:0;mso-wrap-distance-left:9pt;mso-wrap-distance-top:0;mso-wrap-distance-right:9pt;mso-wrap-distance-bottom:0;mso-position-horizontal:left;mso-position-horizontal-relative:margin;mso-position-vertical:absolute;mso-position-vertical-relative:text;mso-width-percent:0;mso-height-percent:0;mso-width-relative:margin;mso-height-relative:margin" from="0,98.8pt" to="117.45pt,172.3pt" o:gfxdata="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" strokecolor="#5b9bd5" strokeweight=".5pt">
+                <v:stroke joinstyle="miter"/>
+                <w10:wrap anchorx="margin"/>
+              </v:line>
+            </w:pict>
+          </mc:Fallback>
+        </mc:AlternateContent>
+      </w:r>
+      <w:r>
+        <w:rPr>
+          <w:noProof/>
+          <w:lang w:eastAsia="pt-BR"/>
+        </w:rPr>
+        <mc:AlternateContent>
+          <mc:Choice Requires="wps">
+            <w:drawing>
+              <wp:anchor distT="0" distB="0" distL="114300" distR="114300" simplePos="0" relativeHeight="251667456" behindDoc="0" locked="0" layoutInCell="1" allowOverlap="1" wp14:anchorId="021C7682" wp14:editId="18FAF7BA">
+                <wp:simplePos x="0" y="0"/>
+                <wp:positionH relativeFrom="column">
+                  <wp:posOffset>-92806</wp:posOffset>
+                </wp:positionH>
+                <wp:positionV relativeFrom="paragraph">
+                  <wp:posOffset>329439</wp:posOffset>
+                </wp:positionV>
+                <wp:extent cx="2182218" cy="872907"/>
+                <wp:effectExtent l="0" t="0" r="27940" b="22860"/>
+                <wp:wrapNone/>
+                <wp:docPr id="27" name="Conector reto 27"/>
+                <wp:cNvGraphicFramePr/>
+                <a:graphic xmlns:a="http://schemas.openxmlformats.org/drawingml/2006/main">
+                  <a:graphicData uri="http://schemas.microsoft.com/office/word/2010/wordprocessingShape">
+                    <wps:wsp>
+                      <wps:cNvCnPr/>
+                      <wps:spPr>
+                        <a:xfrm flipV="1">
+                          <a:off x="0" y="0"/>
+                          <a:ext cx="2182218" cy="872907"/>
+                        </a:xfrm>
+                        <a:prstGeom prst="line">
+                          <a:avLst/>
+                        </a:prstGeom>
+                        <a:noFill/>
+                        <a:ln w="6350" cap="flat" cmpd="sng" algn="ctr">
+                          <a:solidFill>
+                            <a:srgbClr val="5B9BD5"/>
+                          </a:solidFill>
+                          <a:prstDash val="solid"/>
+                          <a:miter lim="800000"/>
+                        </a:ln>
+                        <a:effectLst/>
+                      </wps:spPr>
+                      <wps:bodyPr/>
+                    </wps:wsp>
+                  </a:graphicData>
+                </a:graphic>
+                <wp14:sizeRelH relativeFrom="margin">
+                  <wp14:pctWidth>0</wp14:pctWidth>
+                </wp14:sizeRelH>
+                <wp14:sizeRelV relativeFrom="margin">
+                  <wp14:pctHeight>0</wp14:pctHeight>
+                </wp14:sizeRelV>
+              </wp:anchor>
+            </w:drawing>
+          </mc:Choice>
+          <mc:Fallback>
+            <w:pict>
+              <v:line w14:anchorId="7B65F26D" id="Conector reto 27" o:spid="_x0000_s1026" style="position:absolute;flip:y;z-index:251667456;visibility:visible;mso-wrap-style:square;mso-width-percent:0;mso-height-percent:0;mso-wrap-distance-left:9pt;mso-wrap-distance-top:0;mso-wrap-distance-right:9pt;mso-wrap-distance-bottom:0;mso-position-horizontal:absolute;mso-position-horizontal-relative:text;mso-position-vertical:absolute;mso-position-vertical-relative:text;mso-width-percent:0;mso-height-percent:0;mso-width-relative:margin;mso-height-relative:margin" from="-7.3pt,25.95pt" to="164.55pt,94.7pt" o:gfxdata="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" strokecolor="#5b9bd5" strokeweight=".5pt">
+                <v:stroke joinstyle="miter"/>
+              </v:line>
+            </w:pict>
+          </mc:Fallback>
+        </mc:AlternateContent>
+      </w:r>
+      <w:r>
+        <w:rPr>
+          <w:noProof/>
+          <w:lang w:eastAsia="pt-BR"/>
+        </w:rPr>
+        <mc:AlternateContent>
+          <mc:Choice Requires="wps">
+            <w:drawing>
+              <wp:anchor distT="0" distB="0" distL="114300" distR="114300" simplePos="0" relativeHeight="251676672" behindDoc="0" locked="0" layoutInCell="1" allowOverlap="1" wp14:anchorId="6EFE4B46" wp14:editId="2C9AAFD2">
+                <wp:simplePos x="0" y="0"/>
+                <wp:positionH relativeFrom="column">
+                  <wp:posOffset>1353353</wp:posOffset>
+                </wp:positionH>
+                <wp:positionV relativeFrom="paragraph">
+                  <wp:posOffset>1557258</wp:posOffset>
+                </wp:positionV>
+                <wp:extent cx="617080" cy="175565"/>
+                <wp:effectExtent l="0" t="0" r="0" b="0"/>
+                <wp:wrapNone/>
+                <wp:docPr id="37" name="Caixa de texto 37"/>
+                <wp:cNvGraphicFramePr/>
+                <a:graphic xmlns:a="http://schemas.openxmlformats.org/drawingml/2006/main">
+                  <a:graphicData uri="http://schemas.microsoft.com/office/word/2010/wordprocessingShape">
+                    <wps:wsp>
+                      <wps:cNvSpPr txBox="1"/>
+                      <wps:spPr>
+                        <a:xfrm>
+                          <a:off x="0" y="0"/>
+                          <a:ext cx="617080" cy="175565"/>
+                        </a:xfrm>
+                        <a:prstGeom prst="rect">
+                          <a:avLst/>
+                        </a:prstGeom>
+                        <a:solidFill>
+                          <a:sysClr val="window" lastClr="FFFFFF"/>
+                        </a:solidFill>
+                        <a:ln w="6350">
+                          <a:noFill/>
+                        </a:ln>
+                        <a:effectLst/>
+                      </wps:spPr>
+                      <wps:txbx>
+                        <w:txbxContent>
+                          <w:p>
+                            <w:pPr>
+                              <w:rPr>
+                                <w:sz w:val="12"/>
+                                <w:szCs w:val="12"/>
+                              </w:rPr>
+                            </w:pPr>
+                            <w:r>
+                              <w:rPr>
+                                <w:sz w:val="12"/>
+                                <w:szCs w:val="12"/>
+                              </w:rPr>
+                              <w:t>&lt;&lt;</w:t>
+                            </w:r>
+                            <w:proofErr w:type="spellStart"/>
+                            <w:r>
+                              <w:rPr>
+                                <w:sz w:val="12"/>
+                                <w:szCs w:val="12"/>
+                              </w:rPr>
+                              <w:t>extend</w:t>
+                            </w:r>
+                            <w:proofErr w:type="spellEnd"/>
+                            <w:r>
+                              <w:rPr>
+                                <w:sz w:val="12"/>
+                                <w:szCs w:val="12"/>
+                              </w:rPr>
+                              <w:t>&gt;&gt;</w:t>
+                            </w:r>
+                          </w:p>
+                        </w:txbxContent>
+                      </wps:txbx>
+                      <wps:bodyPr rot="0" spcFirstLastPara="0" vertOverflow="overflow" horzOverflow="overflow" vert="horz" wrap="square" lIns="91440" tIns="45720" rIns="91440" bIns="45720" numCol="1" spcCol="0" rtlCol="0" fromWordArt="0" anchor="t" anchorCtr="0" forceAA="0" compatLnSpc="1">
+                        <a:prstTxWarp prst="textNoShape">
+                          <a:avLst/>
+                        </a:prstTxWarp>
+                        <a:noAutofit/>
+                      </wps:bodyPr>
+                    </wps:wsp>
+                  </a:graphicData>
+                </a:graphic>
+                <wp14:sizeRelH relativeFrom="margin">
+                  <wp14:pctWidth>0</wp14:pctWidth>
+                </wp14:sizeRelH>
+                <wp14:sizeRelV relativeFrom="margin">
+                  <wp14:pctHeight>0</wp14:pctHeight>
+                </wp14:sizeRelV>
+              </wp:anchor>
+            </w:drawing>
+          </mc:Choice>
+          <mc:Fallback>
+            <w:pict>
+              <v:shapetype w14:anchorId="6EFE4B46" id="_x0000_t202" coordsize="21600,21600" o:spt="202" path="m,l,21600r21600,l21600,xe">
+                <v:stroke joinstyle="miter"/>
+                <v:path gradientshapeok="t" o:connecttype="rect"/>
+              </v:shapetype>
+              <v:shape id="Caixa de texto 37" o:spid="_x0000_s1026" type="#_x0000_t202" style="position:absolute;margin-left:106.55pt;margin-top:122.6pt;width:48.6pt;height:13.8pt;z-index:251676672;visibility:visible;mso-wrap-style:square;mso-width-percent:0;mso-height-percent:0;mso-wrap-distance-left:9pt;mso-wrap-distance-top:0;mso-wrap-distance-right:9pt;mso-wrap-distance-bottom:0;mso-position-horizontal:absolute;mso-position-horizontal-relative:text;mso-position-vertical:absolute;mso-position-vertical-relative:text;mso-width-percent:0;mso-height-percent:0;mso-width-relative:margin;mso-height-relative:margin;v-text-anchor:top" o:gfxdata="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" fillcolor="window" stroked="f" strokeweight=".5pt">
+                <v:textbox>
+                  <w:txbxContent>
+                    <w:p>
+                      <w:pPr>
+                        <w:rPr>
+                          <w:sz w:val="12"/>
+                          <w:szCs w:val="12"/>
+                        </w:rPr>
+                      </w:pPr>
+                      <w:r>
+                        <w:rPr>
+                          <w:sz w:val="12"/>
+                          <w:szCs w:val="12"/>
+                        </w:rPr>
+                        <w:t>&lt;&lt;</w:t>
+                      </w:r>
+                      <w:proofErr w:type="spellStart"/>
+                      <w:r>
+                        <w:rPr>
+                          <w:sz w:val="12"/>
+                          <w:szCs w:val="12"/>
+                        </w:rPr>
+                        <w:t>extend</w:t>
+                      </w:r>
+                      <w:proofErr w:type="spellEnd"/>
+                      <w:r>
+                        <w:rPr>
+                          <w:sz w:val="12"/>
+                          <w:szCs w:val="12"/>
+                        </w:rPr>
+                        <w:t>&gt;&gt;</w:t>
+                      </w:r>
+                    </w:p>
+                  </w:txbxContent>
+                </v:textbox>
+              </v:shape>
+            </w:pict>
+          </mc:Fallback>
+        </mc:AlternateContent>
+      </w:r>
+      <w:r>
+        <w:rPr>
+          <w:noProof/>
+          <w:lang w:eastAsia="pt-BR"/>
+        </w:rPr>
+        <mc:AlternateContent>
+          <mc:Choice Requires="wps">
+            <w:drawing>
+              <wp:anchor distT="0" distB="0" distL="114300" distR="114300" simplePos="0" relativeHeight="251678720" behindDoc="0" locked="0" layoutInCell="1" allowOverlap="1" wp14:anchorId="4557DAA3" wp14:editId="566B86C4">
+                <wp:simplePos x="0" y="0"/>
+                <wp:positionH relativeFrom="column">
+                  <wp:posOffset>2751860</wp:posOffset>
+                </wp:positionH>
+                <wp:positionV relativeFrom="paragraph">
+                  <wp:posOffset>2192702</wp:posOffset>
+                </wp:positionV>
+                <wp:extent cx="617080" cy="175565"/>
+                <wp:effectExtent l="0" t="0" r="0" b="0"/>
+                <wp:wrapNone/>
+                <wp:docPr id="40" name="Caixa de texto 40"/>
+                <wp:cNvGraphicFramePr/>
+                <a:graphic xmlns:a="http://schemas.openxmlformats.org/drawingml/2006/main">
+                  <a:graphicData uri="http://schemas.microsoft.com/office/word/2010/wordprocessingShape">
+                    <wps:wsp>
+                      <wps:cNvSpPr txBox="1"/>
+                      <wps:spPr>
+                        <a:xfrm>
+                          <a:off x="0" y="0"/>
+                          <a:ext cx="617080" cy="175565"/>
+                        </a:xfrm>
+                        <a:prstGeom prst="rect">
+                          <a:avLst/>
+                        </a:prstGeom>
+                        <a:solidFill>
+                          <a:sysClr val="window" lastClr="FFFFFF"/>
+                        </a:solidFill>
+                        <a:ln w="6350">
+                          <a:noFill/>
+                        </a:ln>
+                        <a:effectLst/>
+                      </wps:spPr>
+                      <wps:txbx>
+                        <w:txbxContent>
+                          <w:p>
+                            <w:pPr>
+                              <w:rPr>
+                                <w:sz w:val="12"/>
+                                <w:szCs w:val="12"/>
+                              </w:rPr>
+                            </w:pPr>
+                            <w:r>
+                              <w:rPr>
+                                <w:sz w:val="12"/>
+                                <w:szCs w:val="12"/>
+                              </w:rPr>
+                              <w:t>&lt;&lt;</w:t>
+                            </w:r>
+                            <w:proofErr w:type="spellStart"/>
+                            <w:r>
+                              <w:rPr>
+                                <w:sz w:val="12"/>
+                                <w:szCs w:val="12"/>
+                              </w:rPr>
+                              <w:t>extend</w:t>
+                            </w:r>
+                            <w:proofErr w:type="spellEnd"/>
+                            <w:r>
+                              <w:rPr>
+                                <w:sz w:val="12"/>
+                                <w:szCs w:val="12"/>
+                              </w:rPr>
+                              <w:t>&gt;&gt;</w:t>
+                            </w:r>
+                          </w:p>
+                        </w:txbxContent>
+                      </wps:txbx>
+                      <wps:bodyPr rot="0" spcFirstLastPara="0" vertOverflow="overflow" horzOverflow="overflow" vert="horz" wrap="square" lIns="91440" tIns="45720" rIns="91440" bIns="45720" numCol="1" spcCol="0" rtlCol="0" fromWordArt="0" anchor="t" anchorCtr="0" forceAA="0" compatLnSpc="1">
+                        <a:prstTxWarp prst="textNoShape">
+                          <a:avLst/>
+                        </a:prstTxWarp>
+                        <a:noAutofit/>
+                      </wps:bodyPr>
+                    </wps:wsp>
+                  </a:graphicData>
+                </a:graphic>
+                <wp14:sizeRelH relativeFrom="margin">
+                  <wp14:pctWidth>0</wp14:pctWidth>
+                </wp14:sizeRelH>
+                <wp14:sizeRelV relativeFrom="margin">
+                  <wp14:pctHeight>0</wp14:pctHeight>
+                </wp14:sizeRelV>
+              </wp:anchor>
+            </w:drawing>
+          </mc:Choice>
+          <mc:Fallback>
+            <w:pict>
+              <v:shape w14:anchorId="4557DAA3" id="Caixa de texto 40" o:spid="_x0000_s1027" type="#_x0000_t202" style="position:absolute;margin-left:216.7pt;margin-top:172.65pt;width:48.6pt;height:13.8pt;z-index:251678720;visibility:visible;mso-wrap-style:square;mso-width-percent:0;mso-height-percent:0;mso-wrap-distance-left:9pt;mso-wrap-distance-top:0;mso-wrap-distance-right:9pt;mso-wrap-distance-bottom:0;mso-position-horizontal:absolute;mso-position-horizontal-relative:text;mso-position-vertical:absolute;mso-position-vertical-relative:text;mso-width-percent:0;mso-height-percent:0;mso-width-relative:margin;mso-height-relative:margin;v-text-anchor:top" o:gfxdata="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" fillcolor="window" stroked="f" strokeweight=".5pt">
+                <v:textbox>
+                  <w:txbxContent>
+                    <w:p>
+                      <w:pPr>
+                        <w:rPr>
+                          <w:sz w:val="12"/>
+                          <w:szCs w:val="12"/>
+                        </w:rPr>
+                      </w:pPr>
+                      <w:r>
+                        <w:rPr>
+                          <w:sz w:val="12"/>
+                          <w:szCs w:val="12"/>
+                        </w:rPr>
+                        <w:t>&lt;&lt;</w:t>
+                      </w:r>
+                      <w:proofErr w:type="spellStart"/>
+                      <w:r>
+                        <w:rPr>
+                          <w:sz w:val="12"/>
+                          <w:szCs w:val="12"/>
+                        </w:rPr>
+                        <w:t>extend</w:t>
+                      </w:r>
+                      <w:proofErr w:type="spellEnd"/>
+                      <w:r>
+                        <w:rPr>
+                          <w:sz w:val="12"/>
+                          <w:szCs w:val="12"/>
+                        </w:rPr>
+                        <w:t>&gt;&gt;</w:t>
+                      </w:r>
+                    </w:p>
+                  </w:txbxContent>
+                </v:textbox>
+              </v:shape>
+            </w:pict>
+          </mc:Fallback>
+        </mc:AlternateContent>
+      </w:r>
+      <w:r>
+        <w:rPr>
+          <w:noProof/>
+          <w:lang w:eastAsia="pt-BR"/>
+        </w:rPr>
+        <mc:AlternateContent>
+          <mc:Choice Requires="wps">
+            <w:drawing>
+              <wp:anchor distT="0" distB="0" distL="114300" distR="114300" simplePos="0" relativeHeight="251677696" behindDoc="0" locked="0" layoutInCell="1" allowOverlap="1" wp14:anchorId="761DE817" wp14:editId="745DA0DB">
+                <wp:simplePos x="0" y="0"/>
+                <wp:positionH relativeFrom="column">
+                  <wp:posOffset>2757914</wp:posOffset>
+                </wp:positionH>
+                <wp:positionV relativeFrom="paragraph">
+                  <wp:posOffset>1637462</wp:posOffset>
+                </wp:positionV>
+                <wp:extent cx="617080" cy="175565"/>
+                <wp:effectExtent l="0" t="0" r="0" b="0"/>
+                <wp:wrapNone/>
+                <wp:docPr id="39" name="Caixa de texto 39"/>
+                <wp:cNvGraphicFramePr/>
+                <a:graphic xmlns:a="http://schemas.openxmlformats.org/drawingml/2006/main">
+                  <a:graphicData uri="http://schemas.microsoft.com/office/word/2010/wordprocessingShape">
+                    <wps:wsp>
+                      <wps:cNvSpPr txBox="1"/>
+                      <wps:spPr>
+                        <a:xfrm>
+                          <a:off x="0" y="0"/>
+                          <a:ext cx="617080" cy="175565"/>
+                        </a:xfrm>
+                        <a:prstGeom prst="rect">
+                          <a:avLst/>
+                        </a:prstGeom>
+                        <a:solidFill>
+                          <a:sysClr val="window" lastClr="FFFFFF"/>
+                        </a:solidFill>
+                        <a:ln w="6350">
+                          <a:noFill/>
+                        </a:ln>
+                        <a:effectLst/>
+                      </wps:spPr>
+                      <wps:txbx>
+                        <w:txbxContent>
+                          <w:p>
+                            <w:pPr>
+                              <w:rPr>
+                                <w:sz w:val="12"/>
+                                <w:szCs w:val="12"/>
+                              </w:rPr>
+                            </w:pPr>
+                            <w:r>
+                              <w:rPr>
+                                <w:sz w:val="12"/>
+                                <w:szCs w:val="12"/>
+                              </w:rPr>
+                              <w:t>&lt;&lt;</w:t>
+                            </w:r>
+                            <w:proofErr w:type="spellStart"/>
+                            <w:r>
+                              <w:rPr>
+                                <w:sz w:val="12"/>
+                                <w:szCs w:val="12"/>
+                              </w:rPr>
+                              <w:t>extend</w:t>
+                            </w:r>
+                            <w:proofErr w:type="spellEnd"/>
+                            <w:r>
+                              <w:rPr>
+                                <w:sz w:val="12"/>
+                                <w:szCs w:val="12"/>
+                              </w:rPr>
+                              <w:t>&gt;&gt;</w:t>
+                            </w:r>
+                          </w:p>
+                        </w:txbxContent>
+                      </wps:txbx>
+                      <wps:bodyPr rot="0" spcFirstLastPara="0" vertOverflow="overflow" horzOverflow="overflow" vert="horz" wrap="square" lIns="91440" tIns="45720" rIns="91440" bIns="45720" numCol="1" spcCol="0" rtlCol="0" fromWordArt="0" anchor="t" anchorCtr="0" forceAA="0" compatLnSpc="1">
+                        <a:prstTxWarp prst="textNoShape">
+                          <a:avLst/>
+                        </a:prstTxWarp>
+                        <a:noAutofit/>
+                      </wps:bodyPr>
+                    </wps:wsp>
+                  </a:graphicData>
+                </a:graphic>
+                <wp14:sizeRelH relativeFrom="margin">
+                  <wp14:pctWidth>0</wp14:pctWidth>
+                </wp14:sizeRelH>
+                <wp14:sizeRelV relativeFrom="margin">
+                  <wp14:pctHeight>0</wp14:pctHeight>
+                </wp14:sizeRelV>
+              </wp:anchor>
+            </w:drawing>
+          </mc:Choice>
+          <mc:Fallback>
+            <w:pict>
+              <v:shape w14:anchorId="761DE817" id="Caixa de texto 39" o:spid="_x0000_s1028" type="#_x0000_t202" style="position:absolute;margin-left:217.15pt;margin-top:128.95pt;width:48.6pt;height:13.8pt;z-index:251677696;visibility:visible;mso-wrap-style:square;mso-width-percent:0;mso-height-percent:0;mso-wrap-distance-left:9pt;mso-wrap-distance-top:0;mso-wrap-distance-right:9pt;mso-wrap-distance-bottom:0;mso-position-horizontal:absolute;mso-position-horizontal-relative:text;mso-position-vertical:absolute;mso-position-vertical-relative:text;mso-width-percent:0;mso-height-percent:0;mso-width-relative:margin;mso-height-relative:margin;v-text-anchor:top" o:gfxdata="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" fillcolor="window" stroked="f" strokeweight=".5pt">
+                <v:textbox>
+                  <w:txbxContent>
+                    <w:p>
+                      <w:pPr>
+                        <w:rPr>
+                          <w:sz w:val="12"/>
+                          <w:szCs w:val="12"/>
+                        </w:rPr>
+                      </w:pPr>
+                      <w:r>
+                        <w:rPr>
+                          <w:sz w:val="12"/>
+                          <w:szCs w:val="12"/>
+                        </w:rPr>
+                        <w:t>&lt;&lt;</w:t>
+                      </w:r>
+                      <w:proofErr w:type="spellStart"/>
+                      <w:r>
+                        <w:rPr>
+                          <w:sz w:val="12"/>
+                          <w:szCs w:val="12"/>
+                        </w:rPr>
+                        <w:t>extend</w:t>
+                      </w:r>
+                      <w:proofErr w:type="spellEnd"/>
+                      <w:r>
+                        <w:rPr>
+                          <w:sz w:val="12"/>
+                          <w:szCs w:val="12"/>
+                        </w:rPr>
+                        <w:t>&gt;&gt;</w:t>
+                      </w:r>
+                    </w:p>
+                  </w:txbxContent>
+                </v:textbox>
+              </v:shape>
+            </w:pict>
+          </mc:Fallback>
+        </mc:AlternateContent>
+      </w:r>
+      <w:r>
+        <w:rPr>
+          <w:noProof/>
+          <w:lang w:eastAsia="pt-BR"/>
+        </w:rPr>
+        <mc:AlternateContent>
+          <mc:Choice Requires="wps">
+            <w:drawing>
+              <wp:anchor distT="0" distB="0" distL="114300" distR="114300" simplePos="0" relativeHeight="251675648" behindDoc="0" locked="0" layoutInCell="1" allowOverlap="1" wp14:anchorId="46F0DDFB" wp14:editId="2180B9BB">
+                <wp:simplePos x="0" y="0"/>
+                <wp:positionH relativeFrom="column">
+                  <wp:posOffset>2626118</wp:posOffset>
+                </wp:positionH>
+                <wp:positionV relativeFrom="paragraph">
+                  <wp:posOffset>2287266</wp:posOffset>
+                </wp:positionV>
+                <wp:extent cx="854527" cy="67318"/>
+                <wp:effectExtent l="0" t="0" r="22225" b="27940"/>
+                <wp:wrapNone/>
+                <wp:docPr id="36" name="Conector reto 36"/>
+                <wp:cNvGraphicFramePr/>
+                <a:graphic xmlns:a="http://schemas.openxmlformats.org/drawingml/2006/main">
+                  <a:graphicData uri="http://schemas.microsoft.com/office/word/2010/wordprocessingShape">
+                    <wps:wsp>
+                      <wps:cNvCnPr/>
+                      <wps:spPr>
+                        <a:xfrm>
+                          <a:off x="0" y="0"/>
+                          <a:ext cx="854527" cy="67318"/>
+                        </a:xfrm>
+                        <a:prstGeom prst="line">
+                          <a:avLst/>
+                        </a:prstGeom>
+                        <a:noFill/>
+                        <a:ln w="6350" cap="flat" cmpd="sng" algn="ctr">
+                          <a:solidFill>
+                            <a:srgbClr val="5B9BD5"/>
+                          </a:solidFill>
+                          <a:prstDash val="solid"/>
+                          <a:miter lim="800000"/>
+                        </a:ln>
+                        <a:effectLst/>
+                      </wps:spPr>
+                      <wps:bodyPr/>
+                    </wps:wsp>
+                  </a:graphicData>
+                </a:graphic>
+              </wp:anchor>
+            </w:drawing>
+          </mc:Choice>
+          <mc:Fallback>
+            <w:pict>
+              <v:line w14:anchorId="03309486" id="Conector reto 36" o:spid="_x0000_s1026" style="position:absolute;z-index:251675648;visibility:visible;mso-wrap-style:square;mso-wrap-distance-left:9pt;mso-wrap-distance-top:0;mso-wrap-distance-right:9pt;mso-wrap-distance-bottom:0;mso-position-horizontal:absolute;mso-position-horizontal-relative:text;mso-position-vertical:absolute;mso-position-vertical-relative:text" from="206.8pt,180.1pt" to="274.1pt,185.4pt" o:gfxdata="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" strokecolor="#5b9bd5" strokeweight=".5pt">
+                <v:stroke joinstyle="miter"/>
+              </v:line>
+            </w:pict>
+          </mc:Fallback>
+        </mc:AlternateContent>
+      </w:r>
+      <w:r>
+        <w:rPr>
+          <w:noProof/>
+          <w:lang w:eastAsia="pt-BR"/>
+        </w:rPr>
+        <mc:AlternateContent>
+          <mc:Choice Requires="wps">
+            <w:drawing>
+              <wp:anchor distT="0" distB="0" distL="114300" distR="114300" simplePos="0" relativeHeight="251674624" behindDoc="0" locked="0" layoutInCell="1" allowOverlap="1" wp14:anchorId="626202B7" wp14:editId="650F00C4">
+                <wp:simplePos x="0" y="0"/>
+                <wp:positionH relativeFrom="column">
+                  <wp:posOffset>2330632</wp:posOffset>
+                </wp:positionH>
+                <wp:positionV relativeFrom="paragraph">
+                  <wp:posOffset>1440184</wp:posOffset>
+                </wp:positionV>
+                <wp:extent cx="1323917" cy="650739"/>
+                <wp:effectExtent l="0" t="0" r="29210" b="35560"/>
+                <wp:wrapNone/>
+                <wp:docPr id="35" name="Conector reto 35"/>
+                <wp:cNvGraphicFramePr/>
+                <a:graphic xmlns:a="http://schemas.openxmlformats.org/drawingml/2006/main">
+                  <a:graphicData uri="http://schemas.microsoft.com/office/word/2010/wordprocessingShape">
+                    <wps:wsp>
+                      <wps:cNvCnPr/>
+                      <wps:spPr>
+                        <a:xfrm flipV="1">
+                          <a:off x="0" y="0"/>
+                          <a:ext cx="1323917" cy="650739"/>
+                        </a:xfrm>
+                        <a:prstGeom prst="line">
+                          <a:avLst/>
+                        </a:prstGeom>
+                        <a:noFill/>
+                        <a:ln w="6350" cap="flat" cmpd="sng" algn="ctr">
+                          <a:solidFill>
+                            <a:srgbClr val="5B9BD5"/>
+                          </a:solidFill>
+                          <a:prstDash val="solid"/>
+                          <a:miter lim="800000"/>
+                        </a:ln>
+                        <a:effectLst/>
+                      </wps:spPr>
+                      <wps:bodyPr/>
+                    </wps:wsp>
+                  </a:graphicData>
+                </a:graphic>
+              </wp:anchor>
+            </w:drawing>
+          </mc:Choice>
+          <mc:Fallback>
+            <w:pict>
+              <v:line w14:anchorId="1ED43F66" id="Conector reto 35" o:spid="_x0000_s1026" style="position:absolute;flip:y;z-index:251674624;visibility:visible;mso-wrap-style:square;mso-wrap-distance-left:9pt;mso-wrap-distance-top:0;mso-wrap-distance-right:9pt;mso-wrap-distance-bottom:0;mso-position-horizontal:absolute;mso-position-horizontal-relative:text;mso-position-vertical:absolute;mso-position-vertical-relative:text" from="183.5pt,113.4pt" to="287.75pt,164.65pt" o:gfxdata="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" strokecolor="#5b9bd5" strokeweight=".5pt">
+                <v:stroke joinstyle="miter"/>
+              </v:line>
+            </w:pict>
+          </mc:Fallback>
+        </mc:AlternateContent>
+      </w:r>
+      <w:r>
+        <w:rPr>
+          <w:noProof/>
+          <w:lang w:eastAsia="pt-BR"/>
+        </w:rPr>
+        <mc:AlternateContent>
+          <mc:Choice Requires="wps">
+            <w:drawing>
+              <wp:anchor distT="0" distB="0" distL="114300" distR="114300" simplePos="0" relativeHeight="251673600" behindDoc="0" locked="0" layoutInCell="1" allowOverlap="1" wp14:anchorId="0B9D5AB0" wp14:editId="2EACD29A">
+                <wp:simplePos x="0" y="0"/>
+                <wp:positionH relativeFrom="column">
+                  <wp:posOffset>1618186</wp:posOffset>
+                </wp:positionH>
+                <wp:positionV relativeFrom="paragraph">
+                  <wp:posOffset>1389696</wp:posOffset>
+                </wp:positionV>
+                <wp:extent cx="258052" cy="695122"/>
+                <wp:effectExtent l="0" t="0" r="27940" b="29210"/>
+                <wp:wrapNone/>
+                <wp:docPr id="34" name="Conector reto 34"/>
+                <wp:cNvGraphicFramePr/>
+                <a:graphic xmlns:a="http://schemas.openxmlformats.org/drawingml/2006/main">
+                  <a:graphicData uri="http://schemas.microsoft.com/office/word/2010/wordprocessingShape">
+                    <wps:wsp>
+                      <wps:cNvCnPr/>
+                      <wps:spPr>
+                        <a:xfrm flipH="1" flipV="1">
+                          <a:off x="0" y="0"/>
+                          <a:ext cx="258052" cy="695122"/>
+                        </a:xfrm>
+                        <a:prstGeom prst="line">
+                          <a:avLst/>
+                        </a:prstGeom>
+                        <a:noFill/>
+                        <a:ln w="6350" cap="flat" cmpd="sng" algn="ctr">
+                          <a:solidFill>
+                            <a:srgbClr val="5B9BD5"/>
+                          </a:solidFill>
+                          <a:prstDash val="solid"/>
+                          <a:miter lim="800000"/>
+                        </a:ln>
+                        <a:effectLst/>
+                      </wps:spPr>
+                      <wps:bodyPr/>
+                    </wps:wsp>
+                  </a:graphicData>
+                </a:graphic>
+              </wp:anchor>
+            </w:drawing>
+          </mc:Choice>
+          <mc:Fallback>
+            <w:pict>
+              <v:line w14:anchorId="47073EF9" id="Conector reto 34" o:spid="_x0000_s1026" style="position:absolute;flip:x y;z-index:251673600;visibility:visible;mso-wrap-style:square;mso-wrap-distance-left:9pt;mso-wrap-distance-top:0;mso-wrap-distance-right:9pt;mso-wrap-distance-bottom:0;mso-position-horizontal:absolute;mso-position-horizontal-relative:text;mso-position-vertical:absolute;mso-position-vertical-relative:text" from="127.4pt,109.4pt" to="147.7pt,164.15pt" o:gfxdata="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" strokecolor="#5b9bd5" strokeweight=".5pt">
+                <v:stroke joinstyle="miter"/>
+              </v:line>
+            </w:pict>
+          </mc:Fallback>
+        </mc:AlternateContent>
+      </w:r>
+      <w:r>
+        <w:rPr>
+          <w:noProof/>
+          <w:lang w:eastAsia="pt-BR"/>
+        </w:rPr>
+        <mc:AlternateContent>
+          <mc:Choice Requires="wps">
+            <w:drawing>
+              <wp:anchor distT="0" distB="0" distL="114300" distR="114300" simplePos="0" relativeHeight="251672576" behindDoc="0" locked="0" layoutInCell="1" allowOverlap="1" wp14:anchorId="37182E6B" wp14:editId="35B99BDC">
+                <wp:simplePos x="0" y="0"/>
+                <wp:positionH relativeFrom="column">
+                  <wp:posOffset>2135950</wp:posOffset>
+                </wp:positionH>
+                <wp:positionV relativeFrom="paragraph">
+                  <wp:posOffset>553833</wp:posOffset>
+                </wp:positionV>
+                <wp:extent cx="497613" cy="1531480"/>
+                <wp:effectExtent l="0" t="38100" r="55245" b="31115"/>
+                <wp:wrapNone/>
+                <wp:docPr id="33" name="Conector de seta reta 33"/>
+                <wp:cNvGraphicFramePr/>
+                <a:graphic xmlns:a="http://schemas.openxmlformats.org/drawingml/2006/main">
+                  <a:graphicData uri="http://schemas.microsoft.com/office/word/2010/wordprocessingShape">
+                    <wps:wsp>
+                      <wps:cNvCnPr/>
+                      <wps:spPr>
+                        <a:xfrm flipV="1">
+                          <a:off x="0" y="0"/>
+                          <a:ext cx="497613" cy="1531480"/>
+                        </a:xfrm>
+                        <a:prstGeom prst="straightConnector1">
+                          <a:avLst/>
+                        </a:prstGeom>
+                        <a:noFill/>
+                        <a:ln w="6350" cap="flat" cmpd="sng" algn="ctr">
+                          <a:solidFill>
+                            <a:srgbClr val="5B9BD5"/>
+                          </a:solidFill>
+                          <a:prstDash val="solid"/>
+                          <a:miter lim="800000"/>
+                          <a:tailEnd type="triangle"/>
+                        </a:ln>
+                        <a:effectLst/>
+                      </wps:spPr>
+                      <wps:bodyPr/>
+                    </wps:wsp>
+                  </a:graphicData>
+                </a:graphic>
+              </wp:anchor>
+            </w:drawing>
+          </mc:Choice>
+          <mc:Fallback>
+            <w:pict>
+              <v:shapetype w14:anchorId="21A3DFE5" id="_x0000_t32" coordsize="21600,21600" o:spt="32" o:oned="t" path="m,l21600,21600e" filled="f">
+                <v:path arrowok="t" fillok="f" o:connecttype="none"/>
+                <o:lock v:ext="edit" shapetype="t"/>
+              </v:shapetype>
+              <v:shape id="Conector de seta reta 33" o:spid="_x0000_s1026" type="#_x0000_t32" style="position:absolute;margin-left:168.2pt;margin-top:43.6pt;width:39.2pt;height:120.6pt;flip:y;z-index:251672576;visibility:visible;mso-wrap-style:square;mso-wrap-distance-left:9pt;mso-wrap-distance-top:0;mso-wrap-distance-right:9pt;mso-wrap-distance-bottom:0;mso-position-horizontal:absolute;mso-position-horizontal-relative:text;mso-position-vertical:absolute;mso-position-vertical-relative:text" o:gfxdata="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" strokecolor="#5b9bd5" strokeweight=".5pt">
+                <v:stroke endarrow="block" joinstyle="miter"/>
+              </v:shape>
+            </w:pict>
+          </mc:Fallback>
+        </mc:AlternateContent>
+      </w:r>
+      <w:r>
+        <w:rPr>
+          <w:noProof/>
+          <w:lang w:eastAsia="pt-BR"/>
+        </w:rPr>
+        <mc:AlternateContent>
+          <mc:Choice Requires="wps">
+            <w:drawing>
+              <wp:anchor distT="0" distB="0" distL="114300" distR="114300" simplePos="0" relativeHeight="251670528" behindDoc="0" locked="0" layoutInCell="1" allowOverlap="1" wp14:anchorId="2C9D0A5C" wp14:editId="1FA3312F">
+                <wp:simplePos x="0" y="0"/>
+                <wp:positionH relativeFrom="column">
+                  <wp:posOffset>1819847</wp:posOffset>
+                </wp:positionH>
+                <wp:positionV relativeFrom="paragraph">
+                  <wp:posOffset>637972</wp:posOffset>
+                </wp:positionV>
+                <wp:extent cx="617080" cy="175565"/>
+                <wp:effectExtent l="0" t="0" r="0" b="0"/>
+                <wp:wrapNone/>
+                <wp:docPr id="30" name="Caixa de texto 30"/>
+                <wp:cNvGraphicFramePr/>
+                <a:graphic xmlns:a="http://schemas.openxmlformats.org/drawingml/2006/main">
+                  <a:graphicData uri="http://schemas.microsoft.com/office/word/2010/wordprocessingShape">
+                    <wps:wsp>
+                      <wps:cNvSpPr txBox="1"/>
+                      <wps:spPr>
+                        <a:xfrm>
+                          <a:off x="0" y="0"/>
+                          <a:ext cx="617080" cy="175565"/>
+                        </a:xfrm>
+                        <a:prstGeom prst="rect">
+                          <a:avLst/>
+                        </a:prstGeom>
+                        <a:solidFill>
+                          <a:sysClr val="window" lastClr="FFFFFF"/>
+                        </a:solidFill>
+                        <a:ln w="6350">
+                          <a:noFill/>
+                        </a:ln>
+                        <a:effectLst/>
+                      </wps:spPr>
+                      <wps:txbx>
+                        <w:txbxContent>
+                          <w:p>
+                            <w:pPr>
+                              <w:rPr>
+                                <w:sz w:val="12"/>
+                                <w:szCs w:val="12"/>
+                              </w:rPr>
+                            </w:pPr>
+                            <w:r>
+                              <w:rPr>
+                                <w:sz w:val="12"/>
+                                <w:szCs w:val="12"/>
+                              </w:rPr>
+                              <w:t>&lt;&lt;INCLUD&gt;&gt;</w:t>
+                            </w:r>
+                          </w:p>
+                        </w:txbxContent>
+                      </wps:txbx>
+                      <wps:bodyPr rot="0" spcFirstLastPara="0" vertOverflow="overflow" horzOverflow="overflow" vert="horz" wrap="square" lIns="91440" tIns="45720" rIns="91440" bIns="45720" numCol="1" spcCol="0" rtlCol="0" fromWordArt="0" anchor="t" anchorCtr="0" forceAA="0" compatLnSpc="1">
+                        <a:prstTxWarp prst="textNoShape">
+                          <a:avLst/>
+                        </a:prstTxWarp>
+                        <a:noAutofit/>
+                      </wps:bodyPr>
+                    </wps:wsp>
+                  </a:graphicData>
+                </a:graphic>
+                <wp14:sizeRelH relativeFrom="margin">
+                  <wp14:pctWidth>0</wp14:pctWidth>
+                </wp14:sizeRelH>
+                <wp14:sizeRelV relativeFrom="margin">
+                  <wp14:pctHeight>0</wp14:pctHeight>
+                </wp14:sizeRelV>
+              </wp:anchor>
+            </w:drawing>
+          </mc:Choice>
+          <mc:Fallback>
+            <w:pict>
+              <v:shape w14:anchorId="2C9D0A5C" id="Caixa de texto 30" o:spid="_x0000_s1029" type="#_x0000_t202" style="position:absolute;margin-left:143.3pt;margin-top:50.25pt;width:48.6pt;height:13.8pt;z-index:251670528;visibility:visible;mso-wrap-style:square;mso-width-percent:0;mso-height-percent:0;mso-wrap-distance-left:9pt;mso-wrap-distance-top:0;mso-wrap-distance-right:9pt;mso-wrap-distance-bottom:0;mso-position-horizontal:absolute;mso-position-horizontal-relative:text;mso-position-vertical:absolute;mso-position-vertical-relative:text;mso-width-percent:0;mso-height-percent:0;mso-width-relative:margin;mso-height-relative:margin;v-text-anchor:top" o:gfxdata="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" fillcolor="window" stroked="f" strokeweight=".5pt">
+                <v:textbox>
+                  <w:txbxContent>
+                    <w:p>
+                      <w:pPr>
+                        <w:rPr>
+                          <w:sz w:val="12"/>
+                          <w:szCs w:val="12"/>
+                        </w:rPr>
+                      </w:pPr>
+                      <w:r>
+                        <w:rPr>
+                          <w:sz w:val="12"/>
+                          <w:szCs w:val="12"/>
+                        </w:rPr>
+                        <w:t>&lt;&lt;INCLUD&gt;&gt;</w:t>
+                      </w:r>
+                    </w:p>
+                  </w:txbxContent>
+                </v:textbox>
+              </v:shape>
+            </w:pict>
+          </mc:Fallback>
+        </mc:AlternateContent>
+      </w:r>
+      <w:r>
+        <w:rPr>
+          <w:noProof/>
+          <w:lang w:eastAsia="pt-BR"/>
+        </w:rPr>
+        <mc:AlternateContent>
+          <mc:Choice Requires="wps">
+            <w:drawing>
+              <wp:anchor distT="0" distB="0" distL="114300" distR="114300" simplePos="0" relativeHeight="251671552" behindDoc="0" locked="0" layoutInCell="1" allowOverlap="1" wp14:anchorId="52A28FAC" wp14:editId="416E8AC8">
+                <wp:simplePos x="0" y="0"/>
+                <wp:positionH relativeFrom="column">
+                  <wp:posOffset>3133480</wp:posOffset>
+                </wp:positionH>
+                <wp:positionV relativeFrom="paragraph">
+                  <wp:posOffset>689395</wp:posOffset>
+                </wp:positionV>
+                <wp:extent cx="617080" cy="175565"/>
+                <wp:effectExtent l="0" t="0" r="0" b="0"/>
+                <wp:wrapNone/>
+                <wp:docPr id="31" name="Caixa de texto 31"/>
+                <wp:cNvGraphicFramePr/>
+                <a:graphic xmlns:a="http://schemas.openxmlformats.org/drawingml/2006/main">
+                  <a:graphicData uri="http://schemas.microsoft.com/office/word/2010/wordprocessingShape">
+                    <wps:wsp>
+                      <wps:cNvSpPr txBox="1"/>
+                      <wps:spPr>
+                        <a:xfrm>
+                          <a:off x="0" y="0"/>
+                          <a:ext cx="617080" cy="175565"/>
+                        </a:xfrm>
+                        <a:prstGeom prst="rect">
+                          <a:avLst/>
+                        </a:prstGeom>
+                        <a:solidFill>
+                          <a:sysClr val="window" lastClr="FFFFFF"/>
+                        </a:solidFill>
+                        <a:ln w="6350">
+                          <a:noFill/>
+                        </a:ln>
+                        <a:effectLst/>
+                      </wps:spPr>
+                      <wps:txbx>
+                        <w:txbxContent>
+                          <w:p>
+                            <w:pPr>
+                              <w:rPr>
+                                <w:sz w:val="12"/>
+                                <w:szCs w:val="12"/>
+                              </w:rPr>
+                            </w:pPr>
+                            <w:r>
+                              <w:rPr>
+                                <w:sz w:val="12"/>
+                                <w:szCs w:val="12"/>
+                              </w:rPr>
+                              <w:t>&lt;&lt;INCLUD&gt;&gt;</w:t>
+                            </w:r>
+                          </w:p>
+                        </w:txbxContent>
+                      </wps:txbx>
+                      <wps:bodyPr rot="0" spcFirstLastPara="0" vertOverflow="overflow" horzOverflow="overflow" vert="horz" wrap="square" lIns="91440" tIns="45720" rIns="91440" bIns="45720" numCol="1" spcCol="0" rtlCol="0" fromWordArt="0" anchor="t" anchorCtr="0" forceAA="0" compatLnSpc="1">
+                        <a:prstTxWarp prst="textNoShape">
+                          <a:avLst/>
+                        </a:prstTxWarp>
+                        <a:noAutofit/>
+                      </wps:bodyPr>
+                    </wps:wsp>
+                  </a:graphicData>
+                </a:graphic>
+                <wp14:sizeRelH relativeFrom="margin">
+                  <wp14:pctWidth>0</wp14:pctWidth>
+                </wp14:sizeRelH>
+                <wp14:sizeRelV relativeFrom="margin">
+                  <wp14:pctHeight>0</wp14:pctHeight>
+                </wp14:sizeRelV>
+              </wp:anchor>
+            </w:drawing>
+          </mc:Choice>
+          <mc:Fallback>
+            <w:pict>
+              <v:shape w14:anchorId="52A28FAC" id="Caixa de texto 31" o:spid="_x0000_s1030" type="#_x0000_t202" style="position:absolute;margin-left:246.75pt;margin-top:54.3pt;width:48.6pt;height:13.8pt;z-index:251671552;visibility:visible;mso-wrap-style:square;mso-width-percent:0;mso-height-percent:0;mso-wrap-distance-left:9pt;mso-wrap-distance-top:0;mso-wrap-distance-right:9pt;mso-wrap-distance-bottom:0;mso-position-horizontal:absolute;mso-position-horizontal-relative:text;mso-position-vertical:absolute;mso-position-vertical-relative:text;mso-width-percent:0;mso-height-percent:0;mso-width-relative:margin;mso-height-relative:margin;v-text-anchor:top" o:gfxdata="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" fillcolor="window" stroked="f" strokeweight=".5pt">
+                <v:textbox>
+                  <w:txbxContent>
+                    <w:p>
+                      <w:pPr>
+                        <w:rPr>
+                          <w:sz w:val="12"/>
+                          <w:szCs w:val="12"/>
+                        </w:rPr>
+                      </w:pPr>
+                      <w:r>
+                        <w:rPr>
+                          <w:sz w:val="12"/>
+                          <w:szCs w:val="12"/>
+                        </w:rPr>
+                        <w:t>&lt;&lt;INCLUD&gt;&gt;</w:t>
+                      </w:r>
+                    </w:p>
+                  </w:txbxContent>
+                </v:textbox>
+              </v:shape>
+            </w:pict>
+          </mc:Fallback>
+        </mc:AlternateContent>
+      </w:r>
+      <w:r>
+        <w:rPr>
+          <w:noProof/>
+          <w:lang w:eastAsia="pt-BR"/>
+        </w:rPr>
+        <mc:AlternateContent>
+          <mc:Choice Requires="wps">
+            <w:drawing>
+              <wp:anchor distT="0" distB="0" distL="114300" distR="114300" simplePos="0" relativeHeight="251669504" behindDoc="0" locked="0" layoutInCell="1" allowOverlap="1" wp14:anchorId="48CEF791" wp14:editId="46FC5882">
+                <wp:simplePos x="0" y="0"/>
+                <wp:positionH relativeFrom="column">
+                  <wp:posOffset>3031007</wp:posOffset>
+                </wp:positionH>
+                <wp:positionV relativeFrom="paragraph">
+                  <wp:posOffset>499440</wp:posOffset>
+                </wp:positionV>
+                <wp:extent cx="753466" cy="504749"/>
+                <wp:effectExtent l="0" t="0" r="27940" b="29210"/>
+                <wp:wrapNone/>
+                <wp:docPr id="29" name="Conector reto 29"/>
+                <wp:cNvGraphicFramePr/>
+                <a:graphic xmlns:a="http://schemas.openxmlformats.org/drawingml/2006/main">
+                  <a:graphicData uri="http://schemas.microsoft.com/office/word/2010/wordprocessingShape">
+                    <wps:wsp>
+                      <wps:cNvCnPr/>
+                      <wps:spPr>
+                        <a:xfrm>
+                          <a:off x="0" y="0"/>
+                          <a:ext cx="753466" cy="504749"/>
+                        </a:xfrm>
+                        <a:prstGeom prst="line">
+                          <a:avLst/>
+                        </a:prstGeom>
+                        <a:noFill/>
+                        <a:ln w="6350" cap="flat" cmpd="sng" algn="ctr">
+                          <a:solidFill>
+                            <a:srgbClr val="5B9BD5"/>
+                          </a:solidFill>
+                          <a:prstDash val="solid"/>
+                          <a:miter lim="800000"/>
+                        </a:ln>
+                        <a:effectLst/>
+                      </wps:spPr>
+                      <wps:bodyPr/>
+                    </wps:wsp>
+                  </a:graphicData>
+                </a:graphic>
+              </wp:anchor>
+            </w:drawing>
+          </mc:Choice>
+          <mc:Fallback>
+            <w:pict>
+              <v:line w14:anchorId="5865EDD7" id="Conector reto 29" o:spid="_x0000_s1026" style="position:absolute;z-index:251669504;visibility:visible;mso-wrap-style:square;mso-wrap-distance-left:9pt;mso-wrap-distance-top:0;mso-wrap-distance-right:9pt;mso-wrap-distance-bottom:0;mso-position-horizontal:absolute;mso-position-horizontal-relative:text;mso-position-vertical:absolute;mso-position-vertical-relative:text" from="238.65pt,39.35pt" to="298pt,79.1pt" o:gfxdata="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" strokecolor="#5b9bd5" strokeweight=".5pt">
+                <v:stroke joinstyle="miter"/>
+              </v:line>
+            </w:pict>
+          </mc:Fallback>
+        </mc:AlternateContent>
+      </w:r>
+      <w:r>
+        <w:rPr>
+          <w:noProof/>
+          <w:lang w:eastAsia="pt-BR"/>
+        </w:rPr>
+        <mc:AlternateContent>
+          <mc:Choice Requires="wps">
+            <w:drawing>
+              <wp:anchor distT="0" distB="0" distL="114300" distR="114300" simplePos="0" relativeHeight="251668480" behindDoc="0" locked="0" layoutInCell="1" allowOverlap="1" wp14:anchorId="59DC3D1B" wp14:editId="71211264">
+                <wp:simplePos x="0" y="0"/>
+                <wp:positionH relativeFrom="column">
+                  <wp:posOffset>1919097</wp:posOffset>
+                </wp:positionH>
+                <wp:positionV relativeFrom="paragraph">
+                  <wp:posOffset>521386</wp:posOffset>
+                </wp:positionV>
+                <wp:extent cx="424282" cy="453542"/>
+                <wp:effectExtent l="0" t="0" r="33020" b="22860"/>
+                <wp:wrapNone/>
+                <wp:docPr id="28" name="Conector reto 28"/>
+                <wp:cNvGraphicFramePr/>
+                <a:graphic xmlns:a="http://schemas.openxmlformats.org/drawingml/2006/main">
+                  <a:graphicData uri="http://schemas.microsoft.com/office/word/2010/wordprocessingShape">
+                    <wps:wsp>
+                      <wps:cNvCnPr/>
+                      <wps:spPr>
+                        <a:xfrm flipH="1">
+                          <a:off x="0" y="0"/>
+                          <a:ext cx="424282" cy="453542"/>
+                        </a:xfrm>
+                        <a:prstGeom prst="line">
+                          <a:avLst/>
+                        </a:prstGeom>
+                        <a:noFill/>
+                        <a:ln w="6350" cap="flat" cmpd="sng" algn="ctr">
+                          <a:solidFill>
+                            <a:srgbClr val="5B9BD5"/>
+                          </a:solidFill>
+                          <a:prstDash val="solid"/>
+                          <a:miter lim="800000"/>
+                        </a:ln>
+                        <a:effectLst/>
+                      </wps:spPr>
+                      <wps:bodyPr/>
+                    </wps:wsp>
+                  </a:graphicData>
+                </a:graphic>
+              </wp:anchor>
+            </w:drawing>
+          </mc:Choice>
+          <mc:Fallback>
+            <w:pict>
+              <v:line w14:anchorId="3ADC5360" id="Conector reto 28" o:spid="_x0000_s1026" style="position:absolute;flip:x;z-index:251668480;visibility:visible;mso-wrap-style:square;mso-wrap-distance-left:9pt;mso-wrap-distance-top:0;mso-wrap-distance-right:9pt;mso-wrap-distance-bottom:0;mso-position-horizontal:absolute;mso-position-horizontal-relative:text;mso-position-vertical:absolute;mso-position-vertical-relative:text" from="151.1pt,41.05pt" to="184.5pt,76.75pt" o:gfxdata="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" strokecolor="#5b9bd5" strokeweight=".5pt">
+                <v:stroke joinstyle="miter"/>
+              </v:line>
+            </w:pict>
+          </mc:Fallback>
+        </mc:AlternateContent>
+      </w:r>
+      <w:r>
+        <w:rPr>
+          <w:noProof/>
+          <w:lang w:eastAsia="pt-BR"/>
+        </w:rPr>
+        <mc:AlternateContent>
+          <mc:Choice Requires="wpg">
+            <w:drawing>
+              <wp:anchor distT="0" distB="0" distL="114300" distR="114300" simplePos="0" relativeHeight="251663360" behindDoc="0" locked="0" layoutInCell="1" allowOverlap="1" wp14:anchorId="1CCB8183" wp14:editId="463449BE">
+                <wp:simplePos x="0" y="0"/>
+                <wp:positionH relativeFrom="column">
+                  <wp:posOffset>1407033</wp:posOffset>
+                </wp:positionH>
+                <wp:positionV relativeFrom="paragraph">
+                  <wp:posOffset>2079523</wp:posOffset>
+                </wp:positionV>
+                <wp:extent cx="1221105" cy="467995"/>
+                <wp:effectExtent l="0" t="0" r="17145" b="27305"/>
+                <wp:wrapNone/>
+                <wp:docPr id="15" name="Grupo 15"/>
+                <wp:cNvGraphicFramePr/>
+                <a:graphic xmlns:a="http://schemas.openxmlformats.org/drawingml/2006/main">
+                  <a:graphicData uri="http://schemas.microsoft.com/office/word/2010/wordprocessingGroup">
+                    <wpg:wgp>
+                      <wpg:cNvGrpSpPr/>
+                      <wpg:grpSpPr>
+                        <a:xfrm>
+                          <a:off x="0" y="0"/>
+                          <a:ext cx="1221105" cy="467995"/>
+                          <a:chOff x="0" y="0"/>
+                          <a:chExt cx="1221638" cy="468173"/>
+                        </a:xfrm>
+                      </wpg:grpSpPr>
+                      <wps:wsp>
+                        <wps:cNvPr id="16" name="Elipse 16"/>
+                        <wps:cNvSpPr/>
+                        <wps:spPr>
+                          <a:xfrm>
+                            <a:off x="0" y="0"/>
+                            <a:ext cx="1221638" cy="468173"/>
+                          </a:xfrm>
+                          <a:prstGeom prst="ellipse">
+                            <a:avLst/>
+                          </a:prstGeom>
+                          <a:noFill/>
+                          <a:ln w="12700" cap="flat" cmpd="sng" algn="ctr">
+                            <a:solidFill>
+                              <a:srgbClr val="5B9BD5">
+                                <a:shade val="50000"/>
+                              </a:srgbClr>
+                            </a:solidFill>
+                            <a:prstDash val="solid"/>
+                            <a:miter lim="800000"/>
+                          </a:ln>
+                          <a:effectLst/>
+                        </wps:spPr>
+                        <wps:bodyPr rot="0" spcFirstLastPara="0" vertOverflow="overflow" horzOverflow="overflow" vert="horz" wrap="square" lIns="91440" tIns="45720" rIns="91440" bIns="45720" numCol="1" spcCol="0" rtlCol="0" fromWordArt="0" anchor="ctr" anchorCtr="0" forceAA="0" compatLnSpc="1">
+                          <a:prstTxWarp prst="textNoShape">
+                            <a:avLst/>
+                          </a:prstTxWarp>
+                          <a:noAutofit/>
+                        </wps:bodyPr>
+                      </wps:wsp>
+                      <wps:wsp>
+                        <wps:cNvPr id="17" name="Caixa de texto 17"/>
+                        <wps:cNvSpPr txBox="1"/>
+                        <wps:spPr>
+                          <a:xfrm>
+                            <a:off x="263366" y="131624"/>
+                            <a:ext cx="797801" cy="263397"/>
+                          </a:xfrm>
+                          <a:prstGeom prst="rect">
+                            <a:avLst/>
+                          </a:prstGeom>
+                          <a:solidFill>
+                            <a:sysClr val="window" lastClr="FFFFFF"/>
+                          </a:solidFill>
+                          <a:ln w="6350">
+                            <a:noFill/>
+                          </a:ln>
+                          <a:effectLst/>
+                        </wps:spPr>
+                        <wps:txbx>
+                          <w:txbxContent>
+                            <w:p>
+                              <w:pPr>
+                                <w:rPr>
+                                  <w:sz w:val="16"/>
+                                  <w:szCs w:val="16"/>
+                                </w:rPr>
+                              </w:pPr>
+                              <w:r>
+                                <w:rPr>
+                                  <w:sz w:val="16"/>
+                                  <w:szCs w:val="16"/>
+                                </w:rPr>
+                                <w:t>CONSULTA</w:t>
+                              </w:r>
+                            </w:p>
+                          </w:txbxContent>
+                        </wps:txbx>
+                        <wps:bodyPr rot="0" spcFirstLastPara="0" vertOverflow="overflow" horzOverflow="overflow" vert="horz" wrap="square" lIns="91440" tIns="45720" rIns="91440" bIns="45720" numCol="1" spcCol="0" rtlCol="0" fromWordArt="0" anchor="t" anchorCtr="0" forceAA="0" compatLnSpc="1">
+                          <a:prstTxWarp prst="textNoShape">
+                            <a:avLst/>
+                          </a:prstTxWarp>
+                          <a:noAutofit/>
+                        </wps:bodyPr>
+                      </wps:wsp>
+                    </wpg:wgp>
+                  </a:graphicData>
+                </a:graphic>
+              </wp:anchor>
+            </w:drawing>
+          </mc:Choice>
+          <mc:Fallback>
+            <w:pict>
+              <v:group w14:anchorId="1CCB8183" id="Grupo 15" o:spid="_x0000_s1031" style="position:absolute;margin-left:110.8pt;margin-top:163.75pt;width:96.15pt;height:36.85pt;z-index:251663360" coordsize="12216,4681" o:gfxdata="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">
+                <v:oval id="Elipse 16" o:spid="_x0000_s1032" style="position:absolute;width:12216;height:4681;visibility:visible;mso-wrap-style:square;v-text-anchor:middle" o:gfxdata="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" filled="f" strokecolor="#41719c" strokeweight="1pt">
+                  <v:stroke joinstyle="miter"/>
+                </v:oval>
+                <v:shape id="Caixa de texto 17" o:spid="_x0000_s1033" type="#_x0000_t202" style="position:absolute;left:2633;top:1316;width:7978;height:2634;visibility:visible;mso-wrap-style:square;v-text-anchor:top" o:gfxdata="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" fillcolor="window" stroked="f" strokeweight=".5pt">
+                  <v:textbox>
+                    <w:txbxContent>
+                      <w:p>
+                        <w:pPr>
+                          <w:rPr>
+                            <w:sz w:val="16"/>
+                            <w:szCs w:val="16"/>
+                          </w:rPr>
+                        </w:pPr>
+                        <w:r>
+                          <w:rPr>
+                            <w:sz w:val="16"/>
+                            <w:szCs w:val="16"/>
+                          </w:rPr>
+                          <w:t>CONSULTA</w:t>
+                        </w:r>
+                      </w:p>
+                    </w:txbxContent>
+                  </v:textbox>
+                </v:shape>
+              </v:group>
+            </w:pict>
+          </mc:Fallback>
+        </mc:AlternateContent>
+      </w:r>
+      <w:r>
+        <w:rPr>
+          <w:noProof/>
+          <w:lang w:eastAsia="pt-BR"/>
+        </w:rPr>
+        <mc:AlternateContent>
+          <mc:Choice Requires="wpg">
+            <w:drawing>
+              <wp:anchor distT="0" distB="0" distL="114300" distR="114300" simplePos="0" relativeHeight="251665408" behindDoc="0" locked="0" layoutInCell="1" allowOverlap="1" wp14:anchorId="5EFDDEFB" wp14:editId="4C601EAC">
+                <wp:simplePos x="0" y="0"/>
+                <wp:positionH relativeFrom="column">
+                  <wp:posOffset>3411398</wp:posOffset>
+                </wp:positionH>
+                <wp:positionV relativeFrom="paragraph">
+                  <wp:posOffset>2167306</wp:posOffset>
+                </wp:positionV>
+                <wp:extent cx="1221105" cy="467995"/>
+                <wp:effectExtent l="0" t="0" r="17145" b="27305"/>
+                <wp:wrapNone/>
+                <wp:docPr id="21" name="Grupo 21"/>
+                <wp:cNvGraphicFramePr/>
+                <a:graphic xmlns:a="http://schemas.openxmlformats.org/drawingml/2006/main">
+                  <a:graphicData uri="http://schemas.microsoft.com/office/word/2010/wordprocessingGroup">
+                    <wpg:wgp>
+                      <wpg:cNvGrpSpPr/>
+                      <wpg:grpSpPr>
+                        <a:xfrm>
+                          <a:off x="0" y="0"/>
+                          <a:ext cx="1221105" cy="467995"/>
+                          <a:chOff x="0" y="0"/>
+                          <a:chExt cx="1221638" cy="468173"/>
+                        </a:xfrm>
+                      </wpg:grpSpPr>
+                      <wps:wsp>
+                        <wps:cNvPr id="22" name="Elipse 22"/>
+                        <wps:cNvSpPr/>
+                        <wps:spPr>
+                          <a:xfrm>
+                            <a:off x="0" y="0"/>
+                            <a:ext cx="1221638" cy="468173"/>
+                          </a:xfrm>
+                          <a:prstGeom prst="ellipse">
+                            <a:avLst/>
+                          </a:prstGeom>
+                          <a:noFill/>
+                          <a:ln w="12700" cap="flat" cmpd="sng" algn="ctr">
+                            <a:solidFill>
+                              <a:srgbClr val="5B9BD5">
+                                <a:shade val="50000"/>
+                              </a:srgbClr>
+                            </a:solidFill>
+                            <a:prstDash val="solid"/>
+                            <a:miter lim="800000"/>
+                          </a:ln>
+                          <a:effectLst/>
+                        </wps:spPr>
+                        <wps:bodyPr rot="0" spcFirstLastPara="0" vertOverflow="overflow" horzOverflow="overflow" vert="horz" wrap="square" lIns="91440" tIns="45720" rIns="91440" bIns="45720" numCol="1" spcCol="0" rtlCol="0" fromWordArt="0" anchor="ctr" anchorCtr="0" forceAA="0" compatLnSpc="1">
+                          <a:prstTxWarp prst="textNoShape">
+                            <a:avLst/>
+                          </a:prstTxWarp>
+                          <a:noAutofit/>
+                        </wps:bodyPr>
+                      </wps:wsp>
+                      <wps:wsp>
+                        <wps:cNvPr id="23" name="Caixa de texto 23"/>
+                        <wps:cNvSpPr txBox="1"/>
+                        <wps:spPr>
+                          <a:xfrm>
+                            <a:off x="387779" y="131624"/>
+                            <a:ext cx="761209" cy="248588"/>
+                          </a:xfrm>
+                          <a:prstGeom prst="rect">
+                            <a:avLst/>
+                          </a:prstGeom>
+                          <a:solidFill>
+                            <a:sysClr val="window" lastClr="FFFFFF"/>
+                          </a:solidFill>
+                          <a:ln w="6350">
+                            <a:noFill/>
+                          </a:ln>
+                          <a:effectLst/>
+                        </wps:spPr>
+                        <wps:txbx>
+                          <w:txbxContent>
+                            <w:p>
+                              <w:pPr>
+                                <w:rPr>
+                                  <w:sz w:val="16"/>
+                                  <w:szCs w:val="16"/>
+                                </w:rPr>
+                              </w:pPr>
+                              <w:r>
+                                <w:rPr>
+                                  <w:sz w:val="16"/>
+                                  <w:szCs w:val="16"/>
+                                </w:rPr>
+                                <w:t>IDADE</w:t>
+                              </w:r>
+                            </w:p>
+                          </w:txbxContent>
+                        </wps:txbx>
+                        <wps:bodyPr rot="0" spcFirstLastPara="0" vertOverflow="overflow" horzOverflow="overflow" vert="horz" wrap="square" lIns="91440" tIns="45720" rIns="91440" bIns="45720" numCol="1" spcCol="0" rtlCol="0" fromWordArt="0" anchor="t" anchorCtr="0" forceAA="0" compatLnSpc="1">
+                          <a:prstTxWarp prst="textNoShape">
+                            <a:avLst/>
+                          </a:prstTxWarp>
+                          <a:noAutofit/>
+                        </wps:bodyPr>
+                      </wps:wsp>
+                    </wpg:wgp>
+                  </a:graphicData>
+                </a:graphic>
+              </wp:anchor>
+            </w:drawing>
+          </mc:Choice>
+          <mc:Fallback>
+            <w:pict>
+              <v:group w14:anchorId="5EFDDEFB" id="Grupo 21" o:spid="_x0000_s1034" style="position:absolute;margin-left:268.6pt;margin-top:170.65pt;width:96.15pt;height:36.85pt;z-index:251665408" coordsize="12216,4681" o:gfxdata="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">
+                <v:oval id="Elipse 22" o:spid="_x0000_s1035" style="position:absolute;width:12216;height:4681;visibility:visible;mso-wrap-style:square;v-text-anchor:middle" o:gfxdata="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" filled="f" strokecolor="#41719c" strokeweight="1pt">
+                  <v:stroke joinstyle="miter"/>
+                </v:oval>
+                <v:shape id="Caixa de texto 23" o:spid="_x0000_s1036" type="#_x0000_t202" style="position:absolute;left:3877;top:1316;width:7612;height:2486;visibility:visible;mso-wrap-style:square;v-text-anchor:top" o:gfxdata="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" fillcolor="window" stroked="f" strokeweight=".5pt">
+                  <v:textbox>
+                    <w:txbxContent>
+                      <w:p>
+                        <w:pPr>
+                          <w:rPr>
+                            <w:sz w:val="16"/>
+                            <w:szCs w:val="16"/>
+                          </w:rPr>
+                        </w:pPr>
+                        <w:r>
+                          <w:rPr>
+                            <w:sz w:val="16"/>
+                            <w:szCs w:val="16"/>
+                          </w:rPr>
+                          <w:t>IDADE</w:t>
+                        </w:r>
+                      </w:p>
+                    </w:txbxContent>
+                  </v:textbox>
+                </v:shape>
+              </v:group>
+            </w:pict>
+          </mc:Fallback>
+        </mc:AlternateContent>
+      </w:r>
+      <w:r>
+        <w:rPr>
+          <w:noProof/>
+          <w:lang w:eastAsia="pt-BR"/>
+        </w:rPr>
+        <mc:AlternateContent>
+          <mc:Choice Requires="wpg">
+            <w:drawing>
+              <wp:anchor distT="0" distB="0" distL="114300" distR="114300" simplePos="0" relativeHeight="251666432" behindDoc="0" locked="0" layoutInCell="1" allowOverlap="1" wp14:anchorId="1E857E02" wp14:editId="023FDE2F">
+                <wp:simplePos x="0" y="0"/>
+                <wp:positionH relativeFrom="column">
+                  <wp:posOffset>3287039</wp:posOffset>
+                </wp:positionH>
+                <wp:positionV relativeFrom="paragraph">
+                  <wp:posOffset>1004189</wp:posOffset>
+                </wp:positionV>
+                <wp:extent cx="1221105" cy="467995"/>
+                <wp:effectExtent l="0" t="0" r="17145" b="27305"/>
+                <wp:wrapNone/>
+                <wp:docPr id="24" name="Grupo 24"/>
+                <wp:cNvGraphicFramePr/>
+                <a:graphic xmlns:a="http://schemas.openxmlformats.org/drawingml/2006/main">
+                  <a:graphicData uri="http://schemas.microsoft.com/office/word/2010/wordprocessingGroup">
+                    <wpg:wgp>
+                      <wpg:cNvGrpSpPr/>
+                      <wpg:grpSpPr>
+                        <a:xfrm>
+                          <a:off x="0" y="0"/>
+                          <a:ext cx="1221105" cy="467995"/>
+                          <a:chOff x="0" y="0"/>
+                          <a:chExt cx="1221638" cy="468173"/>
+                        </a:xfrm>
+                      </wpg:grpSpPr>
+                      <wps:wsp>
+                        <wps:cNvPr id="25" name="Elipse 25"/>
+                        <wps:cNvSpPr/>
+                        <wps:spPr>
+                          <a:xfrm>
+                            <a:off x="0" y="0"/>
+                            <a:ext cx="1221638" cy="468173"/>
+                          </a:xfrm>
+                          <a:prstGeom prst="ellipse">
+                            <a:avLst/>
+                          </a:prstGeom>
+                          <a:noFill/>
+                          <a:ln w="12700" cap="flat" cmpd="sng" algn="ctr">
+                            <a:solidFill>
+                              <a:srgbClr val="5B9BD5">
+                                <a:shade val="50000"/>
+                              </a:srgbClr>
+                            </a:solidFill>
+                            <a:prstDash val="solid"/>
+                            <a:miter lim="800000"/>
+                          </a:ln>
+                          <a:effectLst/>
+                        </wps:spPr>
+                        <wps:bodyPr rot="0" spcFirstLastPara="0" vertOverflow="overflow" horzOverflow="overflow" vert="horz" wrap="square" lIns="91440" tIns="45720" rIns="91440" bIns="45720" numCol="1" spcCol="0" rtlCol="0" fromWordArt="0" anchor="ctr" anchorCtr="0" forceAA="0" compatLnSpc="1">
+                          <a:prstTxWarp prst="textNoShape">
+                            <a:avLst/>
+                          </a:prstTxWarp>
+                          <a:noAutofit/>
+                        </wps:bodyPr>
+                      </wps:wsp>
+                      <wps:wsp>
+                        <wps:cNvPr id="26" name="Caixa de texto 26"/>
+                        <wps:cNvSpPr txBox="1"/>
+                        <wps:spPr>
+                          <a:xfrm>
+                            <a:off x="263414" y="131674"/>
+                            <a:ext cx="892893" cy="226907"/>
+                          </a:xfrm>
+                          <a:prstGeom prst="rect">
+                            <a:avLst/>
+                          </a:prstGeom>
+                          <a:solidFill>
+                            <a:sysClr val="window" lastClr="FFFFFF"/>
+                          </a:solidFill>
+                          <a:ln w="6350">
+                            <a:noFill/>
+                          </a:ln>
+                          <a:effectLst/>
+                        </wps:spPr>
+                        <wps:txbx>
+                          <w:txbxContent>
+                            <w:p>
+                              <w:pPr>
+                                <w:rPr>
+                                  <w:sz w:val="16"/>
+                                  <w:szCs w:val="16"/>
+                                </w:rPr>
+                              </w:pPr>
+                              <w:r>
+                                <w:rPr>
+                                  <w:sz w:val="16"/>
+                                  <w:szCs w:val="16"/>
+                                </w:rPr>
+                                <w:t>RESPONSAVEL</w:t>
+                              </w:r>
+                            </w:p>
+                          </w:txbxContent>
+                        </wps:txbx>
+                        <wps:bodyPr rot="0" spcFirstLastPara="0" vertOverflow="overflow" horzOverflow="overflow" vert="horz" wrap="square" lIns="91440" tIns="45720" rIns="91440" bIns="45720" numCol="1" spcCol="0" rtlCol="0" fromWordArt="0" anchor="t" anchorCtr="0" forceAA="0" compatLnSpc="1">
+                          <a:prstTxWarp prst="textNoShape">
+                            <a:avLst/>
+                          </a:prstTxWarp>
+                          <a:noAutofit/>
+                        </wps:bodyPr>
+                      </wps:wsp>
+                    </wpg:wgp>
+                  </a:graphicData>
+                </a:graphic>
+              </wp:anchor>
+            </w:drawing>
+          </mc:Choice>
+          <mc:Fallback>
+            <w:pict>
+              <v:group w14:anchorId="1E857E02" id="Grupo 24" o:spid="_x0000_s1037" style="position:absolute;margin-left:258.8pt;margin-top:79.05pt;width:96.15pt;height:36.85pt;z-index:251666432" coordsize="12216,4681" o:gfxdata="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">
+                <v:oval id="Elipse 25" o:spid="_x0000_s1038" style="position:absolute;width:12216;height:4681;visibility:visible;mso-wrap-style:square;v-text-anchor:middle" o:gfxdata="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" filled="f" strokecolor="#41719c" strokeweight="1pt">
+                  <v:stroke joinstyle="miter"/>
+                </v:oval>
+                <v:shape id="Caixa de texto 26" o:spid="_x0000_s1039" type="#_x0000_t202" style="position:absolute;left:2634;top:1316;width:8929;height:2269;visibility:visible;mso-wrap-style:square;v-text-anchor:top" o:gfxdata="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" fillcolor="window" stroked="f" strokeweight=".5pt">
+                  <v:textbox>
+                    <w:txbxContent>
+                      <w:p>
+                        <w:pPr>
+                          <w:rPr>
+                            <w:sz w:val="16"/>
+                            <w:szCs w:val="16"/>
+                          </w:rPr>
+                        </w:pPr>
+                        <w:r>
+                          <w:rPr>
+                            <w:sz w:val="16"/>
+                            <w:szCs w:val="16"/>
+                          </w:rPr>
+                          <w:t>RESPONSAVEL</w:t>
+                        </w:r>
+                      </w:p>
+                    </w:txbxContent>
+                  </v:textbox>
+                </v:shape>
+              </v:group>
+            </w:pict>
+          </mc:Fallback>
+        </mc:AlternateContent>
+      </w:r>
+      <w:r>
+        <w:rPr>
+          <w:noProof/>
+          <w:lang w:eastAsia="pt-BR"/>
+        </w:rPr>
+        <mc:AlternateContent>
+          <mc:Choice Requires="wpg">
+            <w:drawing>
+              <wp:anchor distT="0" distB="0" distL="114300" distR="114300" simplePos="0" relativeHeight="251664384" behindDoc="0" locked="0" layoutInCell="1" allowOverlap="1" wp14:anchorId="673B612D" wp14:editId="6C0BECB7">
+                <wp:simplePos x="0" y="0"/>
+                <wp:positionH relativeFrom="column">
+                  <wp:posOffset>1048588</wp:posOffset>
+                </wp:positionH>
+                <wp:positionV relativeFrom="paragraph">
+                  <wp:posOffset>938352</wp:posOffset>
+                </wp:positionV>
+                <wp:extent cx="1221105" cy="467995"/>
+                <wp:effectExtent l="0" t="0" r="17145" b="27305"/>
+                <wp:wrapNone/>
+                <wp:docPr id="18" name="Grupo 18"/>
+                <wp:cNvGraphicFramePr/>
+                <a:graphic xmlns:a="http://schemas.openxmlformats.org/drawingml/2006/main">
+                  <a:graphicData uri="http://schemas.microsoft.com/office/word/2010/wordprocessingGroup">
+                    <wpg:wgp>
+                      <wpg:cNvGrpSpPr/>
+                      <wpg:grpSpPr>
+                        <a:xfrm>
+                          <a:off x="0" y="0"/>
+                          <a:ext cx="1221105" cy="467995"/>
+                          <a:chOff x="0" y="0"/>
+                          <a:chExt cx="1221638" cy="468173"/>
+                        </a:xfrm>
+                      </wpg:grpSpPr>
+                      <wps:wsp>
+                        <wps:cNvPr id="19" name="Elipse 19"/>
+                        <wps:cNvSpPr/>
+                        <wps:spPr>
+                          <a:xfrm>
+                            <a:off x="0" y="0"/>
+                            <a:ext cx="1221638" cy="468173"/>
+                          </a:xfrm>
+                          <a:prstGeom prst="ellipse">
+                            <a:avLst/>
+                          </a:prstGeom>
+                          <a:noFill/>
+                          <a:ln w="12700" cap="flat" cmpd="sng" algn="ctr">
+                            <a:solidFill>
+                              <a:srgbClr val="5B9BD5">
+                                <a:shade val="50000"/>
+                              </a:srgbClr>
+                            </a:solidFill>
+                            <a:prstDash val="solid"/>
+                            <a:miter lim="800000"/>
+                          </a:ln>
+                          <a:effectLst/>
+                        </wps:spPr>
+                        <wps:bodyPr rot="0" spcFirstLastPara="0" vertOverflow="overflow" horzOverflow="overflow" vert="horz" wrap="square" lIns="91440" tIns="45720" rIns="91440" bIns="45720" numCol="1" spcCol="0" rtlCol="0" fromWordArt="0" anchor="ctr" anchorCtr="0" forceAA="0" compatLnSpc="1">
+                          <a:prstTxWarp prst="textNoShape">
+                            <a:avLst/>
+                          </a:prstTxWarp>
+                          <a:noAutofit/>
+                        </wps:bodyPr>
+                      </wps:wsp>
+                      <wps:wsp>
+                        <wps:cNvPr id="20" name="Caixa de texto 20"/>
+                        <wps:cNvSpPr txBox="1"/>
+                        <wps:spPr>
+                          <a:xfrm>
+                            <a:off x="307276" y="131624"/>
+                            <a:ext cx="783165" cy="270712"/>
+                          </a:xfrm>
+                          <a:prstGeom prst="rect">
+                            <a:avLst/>
+                          </a:prstGeom>
+                          <a:solidFill>
+                            <a:sysClr val="window" lastClr="FFFFFF"/>
+                          </a:solidFill>
+                          <a:ln w="6350">
+                            <a:noFill/>
+                          </a:ln>
+                          <a:effectLst/>
+                        </wps:spPr>
+                        <wps:txbx>
+                          <w:txbxContent>
+                            <w:p>
+                              <w:pPr>
+                                <w:rPr>
+                                  <w:sz w:val="16"/>
+                                  <w:szCs w:val="16"/>
+                                </w:rPr>
+                              </w:pPr>
+                              <w:r>
+                                <w:rPr>
+                                  <w:sz w:val="16"/>
+                                  <w:szCs w:val="16"/>
+                                </w:rPr>
+                                <w:t>ALUNO</w:t>
+                              </w:r>
+                            </w:p>
+                          </w:txbxContent>
+                        </wps:txbx>
+                        <wps:bodyPr rot="0" spcFirstLastPara="0" vertOverflow="overflow" horzOverflow="overflow" vert="horz" wrap="square" lIns="91440" tIns="45720" rIns="91440" bIns="45720" numCol="1" spcCol="0" rtlCol="0" fromWordArt="0" anchor="t" anchorCtr="0" forceAA="0" compatLnSpc="1">
+                          <a:prstTxWarp prst="textNoShape">
+                            <a:avLst/>
+                          </a:prstTxWarp>
+                          <a:noAutofit/>
+                        </wps:bodyPr>
+                      </wps:wsp>
+                    </wpg:wgp>
+                  </a:graphicData>
+                </a:graphic>
+              </wp:anchor>
+            </w:drawing>
+          </mc:Choice>
+          <mc:Fallback>
+            <w:pict>
+              <v:group w14:anchorId="673B612D" id="Grupo 18" o:spid="_x0000_s1040" style="position:absolute;margin-left:82.55pt;margin-top:73.9pt;width:96.15pt;height:36.85pt;z-index:251664384" coordsize="12216,4681" o:gfxdata="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">
+                <v:oval id="Elipse 19" o:spid="_x0000_s1041" style="position:absolute;width:12216;height:4681;visibility:visible;mso-wrap-style:square;v-text-anchor:middle" o:gfxdata="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" filled="f" strokecolor="#41719c" strokeweight="1pt">
+                  <v:stroke joinstyle="miter"/>
+                </v:oval>
+                <v:shape id="Caixa de texto 20" o:spid="_x0000_s1042" type="#_x0000_t202" style="position:absolute;left:3072;top:1316;width:7832;height:2707;visibility:visible;mso-wrap-style:square;v-text-anchor:top" o:gfxdata="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" fillcolor="window" stroked="f" strokeweight=".5pt">
+                  <v:textbox>
+                    <w:txbxContent>
+                      <w:p>
+                        <w:pPr>
+                          <w:rPr>
+                            <w:sz w:val="16"/>
+                            <w:szCs w:val="16"/>
+                          </w:rPr>
+                        </w:pPr>
+                        <w:r>
+                          <w:rPr>
+                            <w:sz w:val="16"/>
+                            <w:szCs w:val="16"/>
+                          </w:rPr>
+                          <w:t>ALUNO</w:t>
+                        </w:r>
+                      </w:p>
+                    </w:txbxContent>
+                  </v:textbox>
+                </v:shape>
+              </v:group>
+            </w:pict>
+          </mc:Fallback>
+        </mc:AlternateContent>
+      </w:r>
+      <w:r>
+        <w:rPr>
+          <w:noProof/>
+          <w:lang w:eastAsia="pt-BR"/>
+        </w:rPr>
+        <mc:AlternateContent>
+          <mc:Choice Requires="wpg">
+            <w:drawing>
+              <wp:anchor distT="0" distB="0" distL="114300" distR="114300" simplePos="0" relativeHeight="251662336" behindDoc="0" locked="0" layoutInCell="1" allowOverlap="1" wp14:anchorId="20851282" wp14:editId="2C23B99A">
+                <wp:simplePos x="0" y="0"/>
+                <wp:positionH relativeFrom="margin">
+                  <wp:align>center</wp:align>
+                </wp:positionH>
+                <wp:positionV relativeFrom="paragraph">
+                  <wp:posOffset>96723</wp:posOffset>
+                </wp:positionV>
+                <wp:extent cx="1221638" cy="468173"/>
+                <wp:effectExtent l="0" t="0" r="17145" b="27305"/>
+                <wp:wrapNone/>
+                <wp:docPr id="14" name="Grupo 14"/>
+                <wp:cNvGraphicFramePr/>
+                <a:graphic xmlns:a="http://schemas.openxmlformats.org/drawingml/2006/main">
+                  <a:graphicData uri="http://schemas.microsoft.com/office/word/2010/wordprocessingGroup">
+                    <wpg:wgp>
+                      <wpg:cNvGrpSpPr/>
+                      <wpg:grpSpPr>
+                        <a:xfrm>
+                          <a:off x="0" y="0"/>
+                          <a:ext cx="1221638" cy="468173"/>
+                          <a:chOff x="0" y="0"/>
+                          <a:chExt cx="1221638" cy="468173"/>
+                        </a:xfrm>
+                      </wpg:grpSpPr>
+                      <wps:wsp>
+                        <wps:cNvPr id="8" name="Elipse 8"/>
+                        <wps:cNvSpPr/>
+                        <wps:spPr>
+                          <a:xfrm>
+                            <a:off x="0" y="0"/>
+                            <a:ext cx="1221638" cy="468173"/>
+                          </a:xfrm>
+                          <a:prstGeom prst="ellipse">
+                            <a:avLst/>
+                          </a:prstGeom>
+                          <a:noFill/>
+                          <a:ln w="12700" cap="flat" cmpd="sng" algn="ctr">
+                            <a:solidFill>
+                              <a:srgbClr val="5B9BD5">
+                                <a:shade val="50000"/>
+                              </a:srgbClr>
+                            </a:solidFill>
+                            <a:prstDash val="solid"/>
+                            <a:miter lim="800000"/>
+                          </a:ln>
+                          <a:effectLst/>
+                        </wps:spPr>
+                        <wps:bodyPr rot="0" spcFirstLastPara="0" vertOverflow="overflow" horzOverflow="overflow" vert="horz" wrap="square" lIns="91440" tIns="45720" rIns="91440" bIns="45720" numCol="1" spcCol="0" rtlCol="0" fromWordArt="0" anchor="ctr" anchorCtr="0" forceAA="0" compatLnSpc="1">
+                          <a:prstTxWarp prst="textNoShape">
+                            <a:avLst/>
+                          </a:prstTxWarp>
+                          <a:noAutofit/>
+                        </wps:bodyPr>
+                      </wps:wsp>
+                      <wps:wsp>
+                        <wps:cNvPr id="13" name="Caixa de texto 13"/>
+                        <wps:cNvSpPr txBox="1"/>
+                        <wps:spPr>
+                          <a:xfrm>
+                            <a:off x="204778" y="124309"/>
+                            <a:ext cx="899818" cy="241451"/>
+                          </a:xfrm>
+                          <a:prstGeom prst="rect">
+                            <a:avLst/>
+                          </a:prstGeom>
+                          <a:solidFill>
+                            <a:sysClr val="window" lastClr="FFFFFF"/>
+                          </a:solidFill>
+                          <a:ln w="6350">
+                            <a:noFill/>
+                          </a:ln>
+                          <a:effectLst/>
+                        </wps:spPr>
+                        <wps:txbx>
+                          <w:txbxContent>
+                            <w:p>
+                              <w:pPr>
+                                <w:rPr>
+                                  <w:sz w:val="16"/>
+                                  <w:szCs w:val="16"/>
+                                </w:rPr>
+                              </w:pPr>
+                              <w:r>
+                                <w:rPr>
+                                  <w:sz w:val="16"/>
+                                  <w:szCs w:val="16"/>
+                                </w:rPr>
+                                <w:t>CADASTRA</w:t>
+                              </w:r>
+                            </w:p>
+                          </w:txbxContent>
+                        </wps:txbx>
+                        <wps:bodyPr rot="0" spcFirstLastPara="0" vertOverflow="overflow" horzOverflow="overflow" vert="horz" wrap="square" lIns="91440" tIns="45720" rIns="91440" bIns="45720" numCol="1" spcCol="0" rtlCol="0" fromWordArt="0" anchor="t" anchorCtr="0" forceAA="0" compatLnSpc="1">
+                          <a:prstTxWarp prst="textNoShape">
+                            <a:avLst/>
+                          </a:prstTxWarp>
+                          <a:noAutofit/>
+                        </wps:bodyPr>
+                      </wps:wsp>
+                    </wpg:wgp>
+                  </a:graphicData>
+                </a:graphic>
+              </wp:anchor>
+            </w:drawing>
+          </mc:Choice>
+          <mc:Fallback>
+            <w:pict>
+              <v:group w14:anchorId="20851282" id="Grupo 14" o:spid="_x0000_s1043" style="position:absolute;margin-left:0;margin-top:7.6pt;width:96.2pt;height:36.85pt;z-index:251662336;mso-position-horizontal:center;mso-position-horizontal-relative:margin" coordsize="12216,4681" o:gfxdata="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">
+                <v:oval id="Elipse 8" o:spid="_x0000_s1044" style="position:absolute;width:12216;height:4681;visibility:visible;mso-wrap-style:square;v-text-anchor:middle" o:gfxdata="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" filled="f" strokecolor="#41719c" strokeweight="1pt">
+                  <v:stroke joinstyle="miter"/>
+                </v:oval>
+                <v:shape id="Caixa de texto 13" o:spid="_x0000_s1045" type="#_x0000_t202" style="position:absolute;left:2047;top:1243;width:8998;height:2414;visibility:visible;mso-wrap-style:square;v-text-anchor:top" o:gfxdata="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" fillcolor="window" stroked="f" strokeweight=".5pt">
+                  <v:textbox>
+                    <w:txbxContent>
+                      <w:p>
+                        <w:pPr>
+                          <w:rPr>
+                            <w:sz w:val="16"/>
+                            <w:szCs w:val="16"/>
+                          </w:rPr>
+                        </w:pPr>
+                        <w:r>
+                          <w:rPr>
+                            <w:sz w:val="16"/>
+                            <w:szCs w:val="16"/>
+                          </w:rPr>
+                          <w:t>CADASTRA</w:t>
+                        </w:r>
+                      </w:p>
+                    </w:txbxContent>
+                  </v:textbox>
+                </v:shape>
+                <w10:wrap anchorx="margin"/>
+              </v:group>
+            </w:pict>
+          </mc:Fallback>
+        </mc:AlternateContent>
+      </w:r>
+      <w:r>
+        <w:rPr>
+          <w:noProof/>
+          <w:lang w:eastAsia="pt-BR"/>
+        </w:rPr>
+        <mc:AlternateContent>
+          <mc:Choice Requires="wps">
+            <w:drawing>
+              <wp:anchor distT="0" distB="0" distL="114300" distR="114300" simplePos="0" relativeHeight="251661312" behindDoc="0" locked="0" layoutInCell="1" allowOverlap="1" wp14:anchorId="71942182" wp14:editId="5AD66CE3">
+                <wp:simplePos x="0" y="0"/>
+                <wp:positionH relativeFrom="column">
+                  <wp:posOffset>-553161</wp:posOffset>
+                </wp:positionH>
+                <wp:positionV relativeFrom="paragraph">
+                  <wp:posOffset>1647469</wp:posOffset>
+                </wp:positionV>
+                <wp:extent cx="877824" cy="263347"/>
+                <wp:effectExtent l="0" t="0" r="0" b="3810"/>
+                <wp:wrapNone/>
+                <wp:docPr id="7" name="Caixa de texto 7"/>
+                <wp:cNvGraphicFramePr/>
+                <a:graphic xmlns:a="http://schemas.openxmlformats.org/drawingml/2006/main">
+                  <a:graphicData uri="http://schemas.microsoft.com/office/word/2010/wordprocessingShape">
+                    <wps:wsp>
+                      <wps:cNvSpPr txBox="1"/>
+                      <wps:spPr>
+                        <a:xfrm>
+                          <a:off x="0" y="0"/>
+                          <a:ext cx="877824" cy="263347"/>
+                        </a:xfrm>
+                        <a:prstGeom prst="rect">
+                          <a:avLst/>
+                        </a:prstGeom>
+                        <a:solidFill>
+                          <a:sysClr val="window" lastClr="FFFFFF"/>
+                        </a:solidFill>
+                        <a:ln w="6350">
+                          <a:noFill/>
+                        </a:ln>
+                        <a:effectLst/>
+                      </wps:spPr>
+                      <wps:txbx>
+                        <w:txbxContent>
+                          <w:p>
+                            <w:r>
+                              <w:t>USUARIO</w:t>
+                            </w:r>
+                          </w:p>
+                        </w:txbxContent>
+                      </wps:txbx>
+                      <wps:bodyPr rot="0" spcFirstLastPara="0" vertOverflow="overflow" horzOverflow="overflow" vert="horz" wrap="square" lIns="91440" tIns="45720" rIns="91440" bIns="45720" numCol="1" spcCol="0" rtlCol="0" fromWordArt="0" anchor="t" anchorCtr="0" forceAA="0" compatLnSpc="1">
+                        <a:prstTxWarp prst="textNoShape">
+                          <a:avLst/>
+                        </a:prstTxWarp>
+                        <a:noAutofit/>
+                      </wps:bodyPr>
+                    </wps:wsp>
+                  </a:graphicData>
+                </a:graphic>
+                <wp14:sizeRelH relativeFrom="margin">
+                  <wp14:pctWidth>0</wp14:pctWidth>
+                </wp14:sizeRelH>
+              </wp:anchor>
+            </w:drawing>
+          </mc:Choice>
+          <mc:Fallback>
+            <w:pict>
+              <v:shape w14:anchorId="71942182" id="Caixa de texto 7" o:spid="_x0000_s1046" type="#_x0000_t202" style="position:absolute;margin-left:-43.55pt;margin-top:129.7pt;width:69.1pt;height:20.75pt;z-index:251661312;visibility:visible;mso-wrap-style:square;mso-width-percent:0;mso-wrap-distance-left:9pt;mso-wrap-distance-top:0;mso-wrap-distance-right:9pt;mso-wrap-distance-bottom:0;mso-position-horizontal:absolute;mso-position-horizontal-relative:text;mso-position-vertical:absolute;mso-position-vertical-relative:text;mso-width-percent:0;mso-width-relative:margin;v-text-anchor:top" o:gfxdata="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" fillcolor="window" stroked="f" strokeweight=".5pt">
+                <v:textbox>
+                  <w:txbxContent>
+                    <w:p>
+                      <w:r>
+                        <w:t>USUARIO</w:t>
+                      </w:r>
+                    </w:p>
+                  </w:txbxContent>
+                </v:textbox>
+              </v:shape>
+            </w:pict>
+          </mc:Fallback>
+        </mc:AlternateContent>
+      </w:r>
+      <w:r>
+        <w:rPr>
+          <w:noProof/>
+          <w:lang w:eastAsia="pt-BR"/>
+        </w:rPr>
+        <mc:AlternateContent>
+          <mc:Choice Requires="wpg">
+            <w:drawing>
+              <wp:anchor distT="0" distB="0" distL="114300" distR="114300" simplePos="0" relativeHeight="251660288" behindDoc="0" locked="0" layoutInCell="1" allowOverlap="1" wp14:anchorId="6F1C399F" wp14:editId="28DB7DF4">
+                <wp:simplePos x="0" y="0"/>
+                <wp:positionH relativeFrom="column">
+                  <wp:posOffset>-421182</wp:posOffset>
+                </wp:positionH>
+                <wp:positionV relativeFrom="paragraph">
+                  <wp:posOffset>301422</wp:posOffset>
+                </wp:positionV>
+                <wp:extent cx="599846" cy="1207008"/>
+                <wp:effectExtent l="0" t="0" r="10160" b="31750"/>
+                <wp:wrapNone/>
+                <wp:docPr id="6" name="Grupo 6"/>
+                <wp:cNvGraphicFramePr/>
+                <a:graphic xmlns:a="http://schemas.openxmlformats.org/drawingml/2006/main">
+                  <a:graphicData uri="http://schemas.microsoft.com/office/word/2010/wordprocessingGroup">
+                    <wpg:wgp>
+                      <wpg:cNvGrpSpPr/>
+                      <wpg:grpSpPr>
+                        <a:xfrm>
+                          <a:off x="0" y="0"/>
+                          <a:ext cx="599846" cy="1207008"/>
+                          <a:chOff x="0" y="0"/>
+                          <a:chExt cx="599846" cy="1207008"/>
+                        </a:xfrm>
+                      </wpg:grpSpPr>
+                      <wps:wsp>
+                        <wps:cNvPr id="2" name="Elipse 2"/>
+                        <wps:cNvSpPr/>
+                        <wps:spPr>
+                          <a:xfrm>
+                            <a:off x="0" y="0"/>
+                            <a:ext cx="599846" cy="497433"/>
+                          </a:xfrm>
+                          <a:prstGeom prst="ellipse">
+                            <a:avLst/>
+                          </a:prstGeom>
+                          <a:solidFill>
+                            <a:srgbClr val="5B9BD5"/>
+                          </a:solidFill>
+                          <a:ln w="12700" cap="flat" cmpd="sng" algn="ctr">
+                            <a:solidFill>
+                              <a:srgbClr val="5B9BD5">
+                                <a:shade val="50000"/>
+                              </a:srgbClr>
+                            </a:solidFill>
+                            <a:prstDash val="solid"/>
+                            <a:miter lim="800000"/>
+                          </a:ln>
+                          <a:effectLst/>
+                        </wps:spPr>
+                        <wps:bodyPr rot="0" spcFirstLastPara="0" vertOverflow="overflow" horzOverflow="overflow" vert="horz" wrap="square" lIns="91440" tIns="45720" rIns="91440" bIns="45720" numCol="1" spcCol="0" rtlCol="0" fromWordArt="0" anchor="ctr" anchorCtr="0" forceAA="0" compatLnSpc="1">
+                          <a:prstTxWarp prst="textNoShape">
+                            <a:avLst/>
+                          </a:prstTxWarp>
+                          <a:noAutofit/>
+                        </wps:bodyPr>
+                      </wps:wsp>
+                      <wps:wsp>
+                        <wps:cNvPr id="3" name="Conector reto 3"/>
+                        <wps:cNvCnPr/>
+                        <wps:spPr>
+                          <a:xfrm>
+                            <a:off x="285293" y="497434"/>
+                            <a:ext cx="0" cy="709574"/>
+                          </a:xfrm>
+                          <a:prstGeom prst="line">
+                            <a:avLst/>
+                          </a:prstGeom>
+                          <a:noFill/>
+                          <a:ln w="6350" cap="flat" cmpd="sng" algn="ctr">
+                            <a:solidFill>
+                              <a:srgbClr val="5B9BD5"/>
+                            </a:solidFill>
+                            <a:prstDash val="solid"/>
+                            <a:miter lim="800000"/>
+                          </a:ln>
+                          <a:effectLst/>
+                        </wps:spPr>
+                        <wps:bodyPr/>
+                      </wps:wsp>
+                      <wps:wsp>
+                        <wps:cNvPr id="4" name="Conector reto 4"/>
+                        <wps:cNvCnPr/>
+                        <wps:spPr>
+                          <a:xfrm flipH="1">
+                            <a:off x="36576" y="541325"/>
+                            <a:ext cx="248717" cy="285293"/>
+                          </a:xfrm>
+                          <a:prstGeom prst="line">
+                            <a:avLst/>
+                          </a:prstGeom>
+                          <a:noFill/>
+                          <a:ln w="6350" cap="flat" cmpd="sng" algn="ctr">
+                            <a:solidFill>
+                              <a:srgbClr val="5B9BD5"/>
+                            </a:solidFill>
+                            <a:prstDash val="solid"/>
+                            <a:miter lim="800000"/>
+                          </a:ln>
+                          <a:effectLst/>
+                        </wps:spPr>
+                        <wps:bodyPr/>
+                      </wps:wsp>
+                      <wps:wsp>
+                        <wps:cNvPr id="5" name="Conector reto 5"/>
+                        <wps:cNvCnPr/>
+                        <wps:spPr>
+                          <a:xfrm>
+                            <a:off x="292608" y="541325"/>
+                            <a:ext cx="277571" cy="234086"/>
+                          </a:xfrm>
+                          <a:prstGeom prst="line">
+                            <a:avLst/>
+                          </a:prstGeom>
+                          <a:noFill/>
+                          <a:ln w="6350" cap="flat" cmpd="sng" algn="ctr">
+                            <a:solidFill>
+                              <a:srgbClr val="5B9BD5"/>
+                            </a:solidFill>
+                            <a:prstDash val="solid"/>
+                            <a:miter lim="800000"/>
+                          </a:ln>
+                          <a:effectLst/>
+                        </wps:spPr>
+                        <wps:bodyPr/>
+                      </wps:wsp>
+                    </wpg:wgp>
+                  </a:graphicData>
+                </a:graphic>
+              </wp:anchor>
+            </w:drawing>
+          </mc:Choice>
+          <mc:Fallback>
+            <w:pict>
+              <v:group w14:anchorId="2F7E05C9" id="Grupo 6" o:spid="_x0000_s1026" style="position:absolute;margin-left:-33.15pt;margin-top:23.75pt;width:47.25pt;height:95.05pt;z-index:251660288" coordsize="5998,12070" o:gfxdata="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">
+                <v:oval id="Elipse 2" o:spid="_x0000_s1027" style="position:absolute;width:5998;height:4974;visibility:visible;mso-wrap-style:square;v-text-anchor:middle" o:gfxdata="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" fillcolor="#5b9bd5" strokecolor="#41719c" strokeweight="1pt">
+                  <v:stroke joinstyle="miter"/>
+                </v:oval>
+                <v:line id="Conector reto 3" o:spid="_x0000_s1028" style="position:absolute;visibility:visible;mso-wrap-style:square" from="2852,4974" to="2852,12070" o:connectortype="straight" o:gfxdata="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" strokecolor="#5b9bd5" strokeweight=".5pt">
+                  <v:stroke joinstyle="miter"/>
+                </v:line>
+                <v:line id="Conector reto 4" o:spid="_x0000_s1029" style="position:absolute;flip:x;visibility:visible;mso-wrap-style:square" from="365,5413" to="2852,8266" o:connectortype="straight" o:gfxdata="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" strokecolor="#5b9bd5" strokeweight=".5pt">
+                  <v:stroke joinstyle="miter"/>
+                </v:line>
+                <v:line id="Conector reto 5" o:spid="_x0000_s1030" style="position:absolute;visibility:visible;mso-wrap-style:square" from="2926,5413" to="5701,7754" o:connectortype="straight" o:gfxdata="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" strokecolor="#5b9bd5" strokeweight=".5pt">
+                  <v:stroke joinstyle="miter"/>
+                </v:line>
+              </v:group>
+            </w:pict>
+          </mc:Fallback>
+        </mc:AlternateContent>
+      </w:r>
+    </w:p>
+    <w:p/>
+    <w:p/>
+    <w:p/>
+    <w:p/>
+    <w:p/>
+    <w:p/>
+    <w:p/>
+    <w:p/>
+    <w:p/>
+    <w:p/>
+    <w:p>
+      <w:pPr>
+        <w:tabs>
+          <w:tab w:val="left" w:pos="1316"/>
+        </w:tabs>
+        <w:rPr>
+          <w:b/>
+          <w:color w:val="FF0000"/>
+        </w:rPr>
+      </w:pPr>
+    </w:p>
+    <w:p>
+      <w:pPr>
+        <w:tabs>
+          <w:tab w:val="left" w:pos="1316"/>
+        </w:tabs>
+        <w:rPr>
+          <w:b/>
+          <w:color w:val="FF0000"/>
+        </w:rPr>
+      </w:pPr>
+    </w:p>
+    <w:p>
+      <w:pPr>
+        <w:tabs>
+          <w:tab w:val="left" w:pos="1316"/>
+        </w:tabs>
+        <w:rPr>
+          <w:b/>
+          <w:color w:val="FF0000"/>
+        </w:rPr>
+      </w:pPr>
+    </w:p>
+    <w:p>
+      <w:pPr>
+        <w:tabs>
+          <w:tab w:val="left" w:pos="1316"/>
+        </w:tabs>
+        <w:rPr>
+          <w:b/>
+          <w:color w:val="FF0000"/>
+        </w:rPr>
+      </w:pPr>
+    </w:p>
+    <w:p>
+      <w:pPr>
+        <w:tabs>
+          <w:tab w:val="left" w:pos="1316"/>
+        </w:tabs>
+        <w:rPr>
+          <w:b/>
+          <w:color w:val="FF0000"/>
+        </w:rPr>
+      </w:pPr>
+    </w:p>
+    <w:p>
+      <w:pPr>
+        <w:tabs>
+          <w:tab w:val="left" w:pos="1316"/>
+        </w:tabs>
+        <w:rPr>
+          <w:b/>
+          <w:color w:val="FF0000"/>
+        </w:rPr>
+      </w:pPr>
+      <w:r>
+        <w:rPr>
+          <w:b/>
+          <w:color w:val="FF0000"/>
+        </w:rPr>
+        <w:t>DIAGRAMA DE CLASSES</w:t>
+      </w:r>
+    </w:p>
+    <w:tbl>
+      <w:tblPr>
+        <w:tblStyle w:val="TableGrid"/>
+        <w:tblpPr w:leftFromText="141" w:rightFromText="141" w:vertAnchor="text" w:horzAnchor="page" w:tblpX="6468" w:tblpY="387"/>
+        <w:tblW w:w="0" w:type="auto"/>
+        <w:tblLook w:val="04A0" w:firstRow="1" w:lastRow="0" w:firstColumn="1" w:lastColumn="0" w:noHBand="0" w:noVBand="1"/>
+      </w:tblPr>
+      <w:tblGrid>
+        <w:gridCol w:w="3397"/>
+      </w:tblGrid>
+      <w:tr>
+        <w:tc>
+          <w:tcPr>
+            <w:tcW w:w="3397" w:type="dxa"/>
+          </w:tcPr>
+          <w:p>
+            <w:pPr>
+              <w:tabs>
+                <w:tab w:val="left" w:pos="1316"/>
+              </w:tabs>
+              <w:rPr>
+                <w:b/>
+                <w:color w:val="000000" w:themeColor="text1"/>
+              </w:rPr>
+            </w:pPr>
+            <w:r>
+              <w:rPr>
+                <w:b/>
+                <w:color w:val="000000" w:themeColor="text1"/>
+              </w:rPr>
+              <w:t>RESPONSAVEL</w:t>
+            </w:r>
+          </w:p>
+        </w:tc>
+      </w:tr>
+      <w:tr>
+        <w:tc>
+          <w:tcPr>
+            <w:tcW w:w="3397" w:type="dxa"/>
+          </w:tcPr>
+          <w:p>
+            <w:pPr>
+              <w:tabs>
+                <w:tab w:val="left" w:pos="1316"/>
+              </w:tabs>
+              <w:rPr>
+                <w:b/>
+                <w:color w:val="000000" w:themeColor="text1"/>
+              </w:rPr>
+            </w:pPr>
+            <w:r>
+              <w:rPr>
+                <w:b/>
+                <w:color w:val="000000" w:themeColor="text1"/>
+              </w:rPr>
+              <w:t>-</w:t>
+            </w:r>
+            <w:proofErr w:type="spellStart"/>
+            <w:r>
+              <w:rPr>
+                <w:b/>
+                <w:color w:val="000000" w:themeColor="text1"/>
+              </w:rPr>
+              <w:t>I</w:t>
+            </w:r>
+            <w:r>
+              <w:rPr>
+                <w:b/>
+                <w:color w:val="000000" w:themeColor="text1"/>
+              </w:rPr>
+              <w:t>d</w:t>
+            </w:r>
+            <w:r>
+              <w:rPr>
+                <w:b/>
+                <w:color w:val="000000" w:themeColor="text1"/>
+              </w:rPr>
+              <w:t>_</w:t>
+            </w:r>
+            <w:r>
+              <w:rPr>
+                <w:b/>
+                <w:color w:val="000000" w:themeColor="text1"/>
+              </w:rPr>
+              <w:t>resoinsavel</w:t>
+            </w:r>
+            <w:proofErr w:type="spellEnd"/>
+            <w:r>
+              <w:rPr>
+                <w:b/>
+                <w:color w:val="000000" w:themeColor="text1"/>
+              </w:rPr>
+              <w:t xml:space="preserve"> </w:t>
+            </w:r>
+            <w:proofErr w:type="spellStart"/>
+            <w:r>
+              <w:rPr>
+                <w:b/>
+                <w:color w:val="000000" w:themeColor="text1"/>
+              </w:rPr>
+              <w:t>int</w:t>
+            </w:r>
+            <w:proofErr w:type="spellEnd"/>
+          </w:p>
+          <w:p>
+            <w:pPr>
+              <w:tabs>
+                <w:tab w:val="left" w:pos="1316"/>
+              </w:tabs>
+              <w:rPr>
+                <w:b/>
+                <w:color w:val="000000" w:themeColor="text1"/>
+              </w:rPr>
+            </w:pPr>
+            <w:r>
+              <w:rPr>
+                <w:b/>
+                <w:color w:val="000000" w:themeColor="text1"/>
+              </w:rPr>
+              <w:t>-</w:t>
+            </w:r>
+            <w:proofErr w:type="spellStart"/>
+            <w:r>
+              <w:rPr>
+                <w:b/>
+                <w:color w:val="000000" w:themeColor="text1"/>
+              </w:rPr>
+              <w:t>nome</w:t>
+            </w:r>
+            <w:r>
+              <w:rPr>
+                <w:b/>
+                <w:color w:val="000000" w:themeColor="text1"/>
+              </w:rPr>
+              <w:t>_</w:t>
+            </w:r>
+            <w:r>
+              <w:rPr>
+                <w:b/>
+                <w:color w:val="000000" w:themeColor="text1"/>
+              </w:rPr>
+              <w:t>responsavel</w:t>
+            </w:r>
+            <w:proofErr w:type="spellEnd"/>
+            <w:r>
+              <w:rPr>
+                <w:b/>
+                <w:color w:val="000000" w:themeColor="text1"/>
+              </w:rPr>
+              <w:t xml:space="preserve"> </w:t>
+            </w:r>
+            <w:proofErr w:type="spellStart"/>
+            <w:proofErr w:type="gramStart"/>
+            <w:r>
+              <w:rPr>
+                <w:b/>
+                <w:color w:val="000000" w:themeColor="text1"/>
+              </w:rPr>
+              <w:t>varchar</w:t>
+            </w:r>
+            <w:proofErr w:type="spellEnd"/>
+            <w:r>
+              <w:rPr>
+                <w:b/>
+                <w:color w:val="000000" w:themeColor="text1"/>
+              </w:rPr>
+              <w:t>(</w:t>
+            </w:r>
+            <w:proofErr w:type="gramEnd"/>
+            <w:r>
+              <w:rPr>
+                <w:b/>
+                <w:color w:val="000000" w:themeColor="text1"/>
+              </w:rPr>
+              <w:t>50)</w:t>
+            </w:r>
+          </w:p>
+        </w:tc>
+      </w:tr>
+      <w:tr>
+        <w:tc>
+          <w:tcPr>
+            <w:tcW w:w="3397" w:type="dxa"/>
+          </w:tcPr>
+          <w:p>
+            <w:pPr>
+              <w:tabs>
+                <w:tab w:val="left" w:pos="1316"/>
+              </w:tabs>
+              <w:rPr>
+                <w:b/>
+                <w:color w:val="000000" w:themeColor="text1"/>
+              </w:rPr>
+            </w:pPr>
+            <w:r>
+              <w:rPr>
+                <w:b/>
+                <w:color w:val="000000" w:themeColor="text1"/>
+              </w:rPr>
+              <w:t>+</w:t>
+            </w:r>
+            <w:proofErr w:type="gramStart"/>
+            <w:r>
+              <w:rPr>
+                <w:b/>
+                <w:color w:val="000000" w:themeColor="text1"/>
+              </w:rPr>
+              <w:t>CADASTRO(</w:t>
+            </w:r>
+            <w:proofErr w:type="gramEnd"/>
+            <w:r>
+              <w:rPr>
+                <w:b/>
+                <w:color w:val="000000" w:themeColor="text1"/>
+              </w:rPr>
+              <w:t>)</w:t>
+            </w:r>
+          </w:p>
+          <w:p>
+            <w:pPr>
+              <w:tabs>
+                <w:tab w:val="left" w:pos="1316"/>
+              </w:tabs>
+              <w:rPr>
+                <w:b/>
+                <w:color w:val="000000" w:themeColor="text1"/>
+              </w:rPr>
+            </w:pPr>
+            <w:r>
+              <w:rPr>
+                <w:b/>
+                <w:color w:val="000000" w:themeColor="text1"/>
+              </w:rPr>
+              <w:t>+</w:t>
+            </w:r>
+            <w:proofErr w:type="gramStart"/>
+            <w:r>
+              <w:rPr>
+                <w:b/>
+                <w:color w:val="000000" w:themeColor="text1"/>
+              </w:rPr>
+              <w:t>CONSULTA(</w:t>
+            </w:r>
+            <w:proofErr w:type="gramEnd"/>
+            <w:r>
+              <w:rPr>
+                <w:b/>
+                <w:color w:val="000000" w:themeColor="text1"/>
+              </w:rPr>
+              <w:t>)</w:t>
+            </w:r>
+          </w:p>
+        </w:tc>
+      </w:tr>
+    </w:tbl>
+    <w:p>
+      <w:pPr>
+        <w:tabs>
+          <w:tab w:val="left" w:pos="1316"/>
+        </w:tabs>
+        <w:rPr>
+          <w:b/>
+          <w:color w:val="FF0000"/>
+        </w:rPr>
+      </w:pPr>
+      <w:r>
+        <w:rPr>
+          <w:b/>
+          <w:noProof/>
+          <w:color w:val="FF0000"/>
+          <w:lang w:eastAsia="pt-BR"/>
+        </w:rPr>
+        <mc:AlternateContent>
+          <mc:Choice Requires="wps">
+            <w:drawing>
+              <wp:anchor distT="0" distB="0" distL="114300" distR="114300" simplePos="0" relativeHeight="251682816" behindDoc="0" locked="0" layoutInCell="1" allowOverlap="1" wp14:anchorId="4D55E1F7" wp14:editId="72CA959F">
+                <wp:simplePos x="0" y="0"/>
+                <wp:positionH relativeFrom="column">
+                  <wp:posOffset>2105886</wp:posOffset>
+                </wp:positionH>
+                <wp:positionV relativeFrom="paragraph">
+                  <wp:posOffset>469156</wp:posOffset>
+                </wp:positionV>
+                <wp:extent cx="734885" cy="196344"/>
+                <wp:effectExtent l="0" t="0" r="8255" b="0"/>
+                <wp:wrapNone/>
+                <wp:docPr id="43" name="Caixa de texto 43"/>
+                <wp:cNvGraphicFramePr/>
+                <a:graphic xmlns:a="http://schemas.openxmlformats.org/drawingml/2006/main">
+                  <a:graphicData uri="http://schemas.microsoft.com/office/word/2010/wordprocessingShape">
+                    <wps:wsp>
+                      <wps:cNvSpPr txBox="1"/>
+                      <wps:spPr>
+                        <a:xfrm>
+                          <a:off x="0" y="0"/>
+                          <a:ext cx="734885" cy="196344"/>
+                        </a:xfrm>
+                        <a:prstGeom prst="rect">
+                          <a:avLst/>
+                        </a:prstGeom>
+                        <a:solidFill>
+                          <a:sysClr val="window" lastClr="FFFFFF"/>
+                        </a:solidFill>
+                        <a:ln w="6350">
+                          <a:noFill/>
+                        </a:ln>
+                        <a:effectLst/>
+                      </wps:spPr>
+                      <wps:txbx>
+                        <w:txbxContent>
+                          <w:p>
+                            <w:pPr>
+                              <w:rPr>
+                                <w:sz w:val="16"/>
+                                <w:szCs w:val="16"/>
+                              </w:rPr>
+                            </w:pPr>
+                            <w:r>
+                              <w:rPr>
+                                <w:sz w:val="16"/>
+                                <w:szCs w:val="16"/>
+                              </w:rPr>
+                              <w:t>CONSULTA</w:t>
+                            </w:r>
+                          </w:p>
+                        </w:txbxContent>
+                      </wps:txbx>
+                      <wps:bodyPr rot="0" spcFirstLastPara="0" vertOverflow="overflow" horzOverflow="overflow" vert="horz" wrap="square" lIns="91440" tIns="45720" rIns="91440" bIns="45720" numCol="1" spcCol="0" rtlCol="0" fromWordArt="0" anchor="t" anchorCtr="0" forceAA="0" compatLnSpc="1">
+                        <a:prstTxWarp prst="textNoShape">
+                          <a:avLst/>
+                        </a:prstTxWarp>
+                        <a:noAutofit/>
+                      </wps:bodyPr>
+                    </wps:wsp>
+                  </a:graphicData>
+                </a:graphic>
+                <wp14:sizeRelH relativeFrom="margin">
+                  <wp14:pctWidth>0</wp14:pctWidth>
+                </wp14:sizeRelH>
+                <wp14:sizeRelV relativeFrom="margin">
+                  <wp14:pctHeight>0</wp14:pctHeight>
+                </wp14:sizeRelV>
+              </wp:anchor>
+            </w:drawing>
+          </mc:Choice>
+          <mc:Fallback>
+            <w:pict>
+              <v:shapetype w14:anchorId="4D55E1F7" id="_x0000_t202" coordsize="21600,21600" o:spt="202" path="m,l,21600r21600,l21600,xe">
+                <v:stroke joinstyle="miter"/>
+                <v:path gradientshapeok="t" o:connecttype="rect"/>
+              </v:shapetype>
+              <v:shape id="Caixa de texto 43" o:spid="_x0000_s1047" type="#_x0000_t202" style="position:absolute;margin-left:165.8pt;margin-top:36.95pt;width:57.85pt;height:15.45pt;z-index:251682816;visibility:visible;mso-wrap-style:square;mso-width-percent:0;mso-height-percent:0;mso-wrap-distance-left:9pt;mso-wrap-distance-top:0;mso-wrap-distance-right:9pt;mso-wrap-distance-bottom:0;mso-position-horizontal:absolute;mso-position-horizontal-relative:text;mso-position-vertical:absolute;mso-position-vertical-relative:text;mso-width-percent:0;mso-height-percent:0;mso-width-relative:margin;mso-height-relative:margin;v-text-anchor:top" o:gfxdata="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" fillcolor="window" stroked="f" strokeweight=".5pt">
+                <v:textbox>
+                  <w:txbxContent>
+                    <w:p>
+                      <w:pPr>
+                        <w:rPr>
+                          <w:sz w:val="16"/>
+                          <w:szCs w:val="16"/>
+                        </w:rPr>
+                      </w:pPr>
+                      <w:r>
+                        <w:rPr>
+                          <w:sz w:val="16"/>
+                          <w:szCs w:val="16"/>
+                        </w:rPr>
+                        <w:t>CONSULTA</w:t>
+                      </w:r>
+                    </w:p>
+                  </w:txbxContent>
+                </v:textbox>
+              </v:shape>
+            </w:pict>
+          </mc:Fallback>
+        </mc:AlternateContent>
+      </w:r>
+    </w:p>
+    <w:tbl>
+      <w:tblPr>
+        <w:tblStyle w:val="TableGrid"/>
+        <w:tblW w:w="0" w:type="auto"/>
+        <w:tblLook w:val="04A0" w:firstRow="1" w:lastRow="0" w:firstColumn="1" w:lastColumn="0" w:noHBand="0" w:noVBand="1"/>
+      </w:tblPr>
+      <w:tblGrid>
+        <w:gridCol w:w="2972"/>
+      </w:tblGrid>
+      <w:tr>
+        <w:tc>
+          <w:tcPr>
+            <w:tcW w:w="2972" w:type="dxa"/>
+          </w:tcPr>
+          <w:p>
+            <w:pPr>
+              <w:tabs>
+                <w:tab w:val="left" w:pos="1316"/>
+              </w:tabs>
+              <w:rPr>
+                <w:b/>
+                <w:color w:val="000000" w:themeColor="text1"/>
+              </w:rPr>
+            </w:pPr>
+            <w:r>
+              <w:rPr>
+                <w:b/>
+                <w:color w:val="000000" w:themeColor="text1"/>
+              </w:rPr>
+              <w:t>ALUNO</w:t>
+            </w:r>
+          </w:p>
+        </w:tc>
+      </w:tr>
+      <w:tr>
+        <w:tc>
+          <w:tcPr>
+            <w:tcW w:w="2972" w:type="dxa"/>
+          </w:tcPr>
+          <w:p>
+            <w:pPr>
+              <w:tabs>
+                <w:tab w:val="left" w:pos="1316"/>
+              </w:tabs>
+              <w:rPr>
+                <w:b/>
+                <w:color w:val="000000" w:themeColor="text1"/>
+                <w:lang w:val="en-US"/>
+              </w:rPr>
+            </w:pPr>
+            <w:r>
+              <w:rPr>
+                <w:b/>
+                <w:color w:val="000000" w:themeColor="text1"/>
+                <w:lang w:val="en-US"/>
+              </w:rPr>
+              <w:t>-</w:t>
+            </w:r>
+            <w:proofErr w:type="spellStart"/>
+            <w:r>
+              <w:rPr>
+                <w:b/>
+                <w:color w:val="000000" w:themeColor="text1"/>
+                <w:lang w:val="en-US"/>
+              </w:rPr>
+              <w:t>I</w:t>
+            </w:r>
+            <w:r>
+              <w:rPr>
+                <w:b/>
+                <w:color w:val="000000" w:themeColor="text1"/>
+                <w:lang w:val="en-US"/>
+              </w:rPr>
+              <w:t>d</w:t>
+            </w:r>
+            <w:r>
+              <w:rPr>
+                <w:b/>
+                <w:color w:val="000000" w:themeColor="text1"/>
+                <w:lang w:val="en-US"/>
+              </w:rPr>
+              <w:t>_</w:t>
+            </w:r>
+            <w:proofErr w:type="gramStart"/>
+            <w:r>
+              <w:rPr>
+                <w:b/>
+                <w:color w:val="000000" w:themeColor="text1"/>
+                <w:lang w:val="en-US"/>
+              </w:rPr>
+              <w:t>aluno</w:t>
+            </w:r>
+            <w:proofErr w:type="spellEnd"/>
+            <w:r>
+              <w:rPr>
+                <w:b/>
+                <w:color w:val="000000" w:themeColor="text1"/>
+                <w:lang w:val="en-US"/>
+              </w:rPr>
+              <w:t xml:space="preserve"> </w:t>
+            </w:r>
+            <w:r>
+              <w:rPr>
+                <w:b/>
+                <w:color w:val="000000" w:themeColor="text1"/>
+                <w:lang w:val="en-US"/>
+              </w:rPr>
+              <w:t xml:space="preserve"> int</w:t>
+            </w:r>
+            <w:proofErr w:type="gramEnd"/>
+          </w:p>
+          <w:p>
+            <w:pPr>
+              <w:tabs>
+                <w:tab w:val="left" w:pos="1316"/>
+              </w:tabs>
+              <w:rPr>
+                <w:b/>
+                <w:color w:val="000000" w:themeColor="text1"/>
+              </w:rPr>
+            </w:pPr>
+            <w:r>
+              <w:rPr>
+                <w:b/>
+                <w:noProof/>
+                <w:color w:val="000000" w:themeColor="text1"/>
+                <w:lang w:eastAsia="pt-BR"/>
+              </w:rPr>
+              <mc:AlternateContent>
+                <mc:Choice Requires="wps">
+                  <w:drawing>
+                    <wp:anchor distT="0" distB="0" distL="114300" distR="114300" simplePos="0" relativeHeight="251681792" behindDoc="0" locked="0" layoutInCell="1" allowOverlap="1" wp14:anchorId="60DAED3F" wp14:editId="49CC66B9">
+                      <wp:simplePos x="0" y="0"/>
+                      <wp:positionH relativeFrom="column">
+                        <wp:posOffset>1821311</wp:posOffset>
+                      </wp:positionH>
+                      <wp:positionV relativeFrom="paragraph">
+                        <wp:posOffset>76940</wp:posOffset>
+                      </wp:positionV>
+                      <wp:extent cx="1144403" cy="11220"/>
+                      <wp:effectExtent l="0" t="0" r="36830" b="27305"/>
+                      <wp:wrapNone/>
+                      <wp:docPr id="42" name="Conector reto 42"/>
+                      <wp:cNvGraphicFramePr/>
+                      <a:graphic xmlns:a="http://schemas.openxmlformats.org/drawingml/2006/main">
+                        <a:graphicData uri="http://schemas.microsoft.com/office/word/2010/wordprocessingShape">
+                          <wps:wsp>
+                            <wps:cNvCnPr/>
+                            <wps:spPr>
+                              <a:xfrm flipV="1">
+                                <a:off x="0" y="0"/>
+                                <a:ext cx="1144403" cy="11220"/>
+                              </a:xfrm>
+                              <a:prstGeom prst="line">
+                                <a:avLst/>
+                              </a:prstGeom>
+                              <a:noFill/>
+                              <a:ln w="6350" cap="flat" cmpd="sng" algn="ctr">
+                                <a:solidFill>
+                                  <a:srgbClr val="5B9BD5"/>
+                                </a:solidFill>
+                                <a:prstDash val="solid"/>
+                                <a:miter lim="800000"/>
+                              </a:ln>
+                              <a:effectLst/>
+                            </wps:spPr>
+                            <wps:bodyPr/>
+                          </wps:wsp>
+                        </a:graphicData>
+                      </a:graphic>
+                    </wp:anchor>
+                  </w:drawing>
+                </mc:Choice>
+                <mc:Fallback>
+                  <w:pict>
+                    <v:line w14:anchorId="3928EADD" id="Conector reto 42" o:spid="_x0000_s1026" style="position:absolute;flip:y;z-index:251681792;visibility:visible;mso-wrap-style:square;mso-wrap-distance-left:9pt;mso-wrap-distance-top:0;mso-wrap-distance-right:9pt;mso-wrap-distance-bottom:0;mso-position-horizontal:absolute;mso-position-horizontal-relative:text;mso-position-vertical:absolute;mso-position-vertical-relative:text" from="143.4pt,6.05pt" to="233.5pt,6.95pt" o:gfxdata="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" strokecolor="#5b9bd5" strokeweight=".5pt">
+                      <v:stroke joinstyle="miter"/>
+                    </v:line>
+                  </w:pict>
+                </mc:Fallback>
+              </mc:AlternateContent>
+            </w:r>
+            <w:r>
+              <w:rPr>
+                <w:b/>
+                <w:color w:val="000000" w:themeColor="text1"/>
+              </w:rPr>
+              <w:t>-</w:t>
+            </w:r>
+            <w:proofErr w:type="spellStart"/>
+            <w:r>
+              <w:rPr>
+                <w:b/>
+                <w:color w:val="000000" w:themeColor="text1"/>
+              </w:rPr>
+              <w:t>I</w:t>
+            </w:r>
+            <w:r>
+              <w:rPr>
+                <w:b/>
+                <w:color w:val="000000" w:themeColor="text1"/>
+              </w:rPr>
+              <w:t>d</w:t>
+            </w:r>
+            <w:r>
+              <w:rPr>
+                <w:b/>
+                <w:color w:val="000000" w:themeColor="text1"/>
+              </w:rPr>
+              <w:t>_</w:t>
+            </w:r>
+            <w:proofErr w:type="gramStart"/>
+            <w:r>
+              <w:rPr>
+                <w:b/>
+                <w:color w:val="000000" w:themeColor="text1"/>
+              </w:rPr>
+              <w:t>responsavel</w:t>
+            </w:r>
+            <w:proofErr w:type="spellEnd"/>
+            <w:r>
+              <w:rPr>
+                <w:b/>
+                <w:color w:val="000000" w:themeColor="text1"/>
+              </w:rPr>
+              <w:t xml:space="preserve"> </w:t>
+            </w:r>
+            <w:r>
+              <w:rPr>
+                <w:b/>
+                <w:color w:val="000000" w:themeColor="text1"/>
+              </w:rPr>
+              <w:t xml:space="preserve"> </w:t>
+            </w:r>
+            <w:proofErr w:type="spellStart"/>
+            <w:r>
+              <w:rPr>
+                <w:b/>
+                <w:color w:val="000000" w:themeColor="text1"/>
+              </w:rPr>
+              <w:t>int</w:t>
+            </w:r>
+            <w:proofErr w:type="spellEnd"/>
+            <w:proofErr w:type="gramEnd"/>
+          </w:p>
+          <w:p>
+            <w:pPr>
+              <w:tabs>
+                <w:tab w:val="left" w:pos="1316"/>
+              </w:tabs>
+              <w:rPr>
+                <w:b/>
+                <w:color w:val="000000" w:themeColor="text1"/>
+              </w:rPr>
+            </w:pPr>
+            <w:r>
+              <w:rPr>
+                <w:b/>
+                <w:color w:val="000000" w:themeColor="text1"/>
+              </w:rPr>
+              <w:t>-</w:t>
+            </w:r>
+            <w:proofErr w:type="spellStart"/>
+            <w:r>
+              <w:rPr>
+                <w:b/>
+                <w:color w:val="000000" w:themeColor="text1"/>
+              </w:rPr>
+              <w:t>nome</w:t>
+            </w:r>
+            <w:r>
+              <w:rPr>
+                <w:b/>
+                <w:color w:val="000000" w:themeColor="text1"/>
+              </w:rPr>
+              <w:t>_</w:t>
+            </w:r>
+            <w:r>
+              <w:rPr>
+                <w:b/>
+                <w:color w:val="000000" w:themeColor="text1"/>
+              </w:rPr>
+              <w:t>aluno</w:t>
+            </w:r>
+            <w:proofErr w:type="spellEnd"/>
+            <w:r>
+              <w:rPr>
+                <w:b/>
+                <w:color w:val="000000" w:themeColor="text1"/>
+              </w:rPr>
+              <w:t xml:space="preserve"> </w:t>
+            </w:r>
+            <w:proofErr w:type="spellStart"/>
+            <w:proofErr w:type="gramStart"/>
+            <w:r>
+              <w:rPr>
+                <w:b/>
+                <w:color w:val="000000" w:themeColor="text1"/>
+              </w:rPr>
+              <w:t>varchar</w:t>
+            </w:r>
+            <w:proofErr w:type="spellEnd"/>
+            <w:r>
+              <w:rPr>
+                <w:b/>
+                <w:color w:val="000000" w:themeColor="text1"/>
+              </w:rPr>
+              <w:t>(</w:t>
+            </w:r>
+            <w:proofErr w:type="gramEnd"/>
+            <w:r>
+              <w:rPr>
+                <w:b/>
+                <w:color w:val="000000" w:themeColor="text1"/>
+              </w:rPr>
+              <w:t>50)</w:t>
+            </w:r>
+          </w:p>
+          <w:p>
+            <w:pPr>
+              <w:tabs>
+                <w:tab w:val="left" w:pos="1316"/>
+              </w:tabs>
+              <w:rPr>
+                <w:b/>
+                <w:color w:val="000000" w:themeColor="text1"/>
+              </w:rPr>
+            </w:pPr>
+            <w:r>
+              <w:rPr>
+                <w:b/>
+                <w:color w:val="000000" w:themeColor="text1"/>
+              </w:rPr>
+              <w:t>-</w:t>
+            </w:r>
+            <w:proofErr w:type="gramStart"/>
+            <w:r>
+              <w:rPr>
+                <w:b/>
+                <w:color w:val="000000" w:themeColor="text1"/>
+              </w:rPr>
+              <w:t>idade</w:t>
+            </w:r>
+            <w:proofErr w:type="gramEnd"/>
+            <w:r>
+              <w:rPr>
+                <w:b/>
+                <w:color w:val="000000" w:themeColor="text1"/>
+              </w:rPr>
+              <w:t xml:space="preserve"> </w:t>
+            </w:r>
+            <w:proofErr w:type="spellStart"/>
+            <w:r>
+              <w:rPr>
+                <w:b/>
+                <w:color w:val="000000" w:themeColor="text1"/>
+              </w:rPr>
+              <w:t>int</w:t>
+            </w:r>
+            <w:proofErr w:type="spellEnd"/>
+          </w:p>
+        </w:tc>
+      </w:tr>
+      <w:tr>
+        <w:tc>
+          <w:tcPr>
+            <w:tcW w:w="2972" w:type="dxa"/>
+          </w:tcPr>
+          <w:p>
+            <w:pPr>
+              <w:tabs>
+                <w:tab w:val="left" w:pos="1316"/>
+              </w:tabs>
+              <w:rPr>
+                <w:b/>
+                <w:color w:val="000000" w:themeColor="text1"/>
+              </w:rPr>
+            </w:pPr>
+            <w:r>
+              <w:rPr>
+                <w:b/>
+                <w:color w:val="000000" w:themeColor="text1"/>
+              </w:rPr>
+              <w:t>+</w:t>
+            </w:r>
+            <w:proofErr w:type="gramStart"/>
+            <w:r>
+              <w:rPr>
+                <w:b/>
+                <w:color w:val="000000" w:themeColor="text1"/>
+              </w:rPr>
+              <w:t>CADASTRO(</w:t>
+            </w:r>
+            <w:proofErr w:type="gramEnd"/>
+            <w:r>
+              <w:rPr>
+                <w:b/>
+                <w:color w:val="000000" w:themeColor="text1"/>
+              </w:rPr>
+              <w:t>)</w:t>
+            </w:r>
+          </w:p>
+          <w:p>
+            <w:pPr>
+              <w:tabs>
+                <w:tab w:val="left" w:pos="1316"/>
+              </w:tabs>
+              <w:rPr>
+                <w:b/>
+                <w:color w:val="000000" w:themeColor="text1"/>
+              </w:rPr>
+            </w:pPr>
+            <w:r>
+              <w:rPr>
+                <w:b/>
+                <w:color w:val="000000" w:themeColor="text1"/>
+              </w:rPr>
+              <w:t>+</w:t>
+            </w:r>
+            <w:proofErr w:type="gramStart"/>
+            <w:r>
+              <w:rPr>
+                <w:b/>
+                <w:color w:val="000000" w:themeColor="text1"/>
+              </w:rPr>
+              <w:t>CONSULTA(</w:t>
+            </w:r>
+            <w:proofErr w:type="gramEnd"/>
+            <w:r>
+              <w:rPr>
+                <w:b/>
+                <w:color w:val="000000" w:themeColor="text1"/>
+              </w:rPr>
+              <w:t>)</w:t>
+            </w:r>
+          </w:p>
+        </w:tc>
+      </w:tr>
+    </w:tbl>
     <w:p>
       <w:pPr>
         <w:tabs>
@@ -244,6 +3299,7 @@
     <w:lsdException w:name="HTML Sample" w:semiHidden="1" w:unhideWhenUsed="1"/>
     <w:lsdException w:name="HTML Typewriter" w:semiHidden="1" w:unhideWhenUsed="1"/>
     <w:lsdException w:name="HTML Variable" w:semiHidden="1" w:unhideWhenUsed="1"/>
+    <w:lsdException w:name="Normal Table" w:semiHidden="1" w:unhideWhenUsed="1"/>
     <w:lsdException w:name="annotation subject" w:semiHidden="1" w:unhideWhenUsed="1"/>
     <w:lsdException w:name="No List" w:semiHidden="1" w:unhideWhenUsed="1"/>
     <w:lsdException w:name="Outline List 1" w:semiHidden="1" w:unhideWhenUsed="1"/>
@@ -286,8 +3342,11 @@
     <w:lsdException w:name="Table Contemporary" w:semiHidden="1" w:unhideWhenUsed="1"/>
     <w:lsdException w:name="Table Elegant" w:semiHidden="1" w:unhideWhenUsed="1"/>
     <w:lsdException w:name="Table Professional" w:semiHidden="1" w:unhideWhenUsed="1"/>
+    <w:lsdException w:name="Table Subtle 1" w:semiHidden="1" w:unhideWhenUsed="1"/>
     <w:lsdException w:name="Table Subtle 2" w:semiHidden="1" w:unhideWhenUsed="1"/>
     <w:lsdException w:name="Table Web 1" w:semiHidden="1" w:unhideWhenUsed="1"/>
+    <w:lsdException w:name="Table Web 2" w:semiHidden="1" w:unhideWhenUsed="1"/>
+    <w:lsdException w:name="Table Web 3" w:semiHidden="1" w:unhideWhenUsed="1"/>
     <w:lsdException w:name="Balloon Text" w:semiHidden="1" w:unhideWhenUsed="1"/>
     <w:lsdException w:name="Table Grid" w:uiPriority="39"/>
     <w:lsdException w:name="Table Theme" w:semiHidden="1" w:unhideWhenUsed="1"/>

</xml_diff>